<commit_message>
Agregue avances del manual de pruebas
</commit_message>
<xml_diff>
--- a/Documentación/Manual de Pruebas/Manual de Pruebas.docx
+++ b/Documentación/Manual de Pruebas/Manual de Pruebas.docx
@@ -1,6 +1,6 @@
 
 <file path=word/document.xml><?xml version="1.0" encoding="utf-8"?>
-<w:document xmlns:wpc="http://schemas.microsoft.com/office/word/2010/wordprocessingCanvas" xmlns:cx="http://schemas.microsoft.com/office/drawing/2014/chartex" xmlns:cx1="http://schemas.microsoft.com/office/drawing/2015/9/8/chartex" xmlns:cx2="http://schemas.microsoft.com/office/drawing/2015/10/21/chartex" xmlns:cx3="http://schemas.microsoft.com/office/drawing/2016/5/9/chartex" xmlns:cx4="http://schemas.microsoft.com/office/drawing/2016/5/10/chartex" xmlns:cx5="http://schemas.microsoft.com/office/drawing/2016/5/11/chartex" xmlns:cx6="http://schemas.microsoft.com/office/drawing/2016/5/12/chartex" xmlns:cx7="http://schemas.microsoft.com/office/drawing/2016/5/13/chartex" xmlns:cx8="http://schemas.microsoft.com/office/drawing/2016/5/14/chartex" xmlns:mc="http://schemas.openxmlformats.org/markup-compatibility/2006" xmlns:o="urn:schemas-microsoft-com:office:office" xmlns:r="http://schemas.openxmlformats.org/officeDocument/2006/relationships" xmlns:m="http://schemas.openxmlformats.org/officeDocument/2006/math" xmlns:v="urn:schemas-microsoft-com:vml" xmlns:wp14="http://schemas.microsoft.com/office/word/2010/wordprocessingDrawing" xmlns:wp="http://schemas.openxmlformats.org/drawingml/2006/wordprocessingDrawing" xmlns:w10="urn:schemas-microsoft-com:office:word" xmlns:w="http://schemas.openxmlformats.org/wordprocessingml/2006/main" xmlns:w14="http://schemas.microsoft.com/office/word/2010/wordml" xmlns:w15="http://schemas.microsoft.com/office/word/2012/wordml" xmlns:w16se="http://schemas.microsoft.com/office/word/2015/wordml/symex" xmlns:wpg="http://schemas.microsoft.com/office/word/2010/wordprocessingGroup" xmlns:wpi="http://schemas.microsoft.com/office/word/2010/wordprocessingInk" xmlns:wne="http://schemas.microsoft.com/office/word/2006/wordml" xmlns:wps="http://schemas.microsoft.com/office/word/2010/wordprocessingShape" mc:Ignorable="w14 w15 w16se wp14">
+<w:document xmlns:wpc="http://schemas.microsoft.com/office/word/2010/wordprocessingCanvas" xmlns:cx="http://schemas.microsoft.com/office/drawing/2014/chartex" xmlns:cx1="http://schemas.microsoft.com/office/drawing/2015/9/8/chartex" xmlns:cx2="http://schemas.microsoft.com/office/drawing/2015/10/21/chartex" xmlns:cx3="http://schemas.microsoft.com/office/drawing/2016/5/9/chartex" xmlns:cx4="http://schemas.microsoft.com/office/drawing/2016/5/10/chartex" xmlns:cx5="http://schemas.microsoft.com/office/drawing/2016/5/11/chartex" xmlns:cx6="http://schemas.microsoft.com/office/drawing/2016/5/12/chartex" xmlns:cx7="http://schemas.microsoft.com/office/drawing/2016/5/13/chartex" xmlns:cx8="http://schemas.microsoft.com/office/drawing/2016/5/14/chartex" xmlns:mc="http://schemas.openxmlformats.org/markup-compatibility/2006" xmlns:aink="http://schemas.microsoft.com/office/drawing/2016/ink" xmlns:am3d="http://schemas.microsoft.com/office/drawing/2017/model3d" xmlns:o="urn:schemas-microsoft-com:office:office" xmlns:r="http://schemas.openxmlformats.org/officeDocument/2006/relationships" xmlns:m="http://schemas.openxmlformats.org/officeDocument/2006/math" xmlns:v="urn:schemas-microsoft-com:vml" xmlns:wp14="http://schemas.microsoft.com/office/word/2010/wordprocessingDrawing" xmlns:wp="http://schemas.openxmlformats.org/drawingml/2006/wordprocessingDrawing" xmlns:w10="urn:schemas-microsoft-com:office:word" xmlns:w="http://schemas.openxmlformats.org/wordprocessingml/2006/main" xmlns:w14="http://schemas.microsoft.com/office/word/2010/wordml" xmlns:w15="http://schemas.microsoft.com/office/word/2012/wordml" xmlns:w16cid="http://schemas.microsoft.com/office/word/2016/wordml/cid" xmlns:w16se="http://schemas.microsoft.com/office/word/2015/wordml/symex" xmlns:wpg="http://schemas.microsoft.com/office/word/2010/wordprocessingGroup" xmlns:wpi="http://schemas.microsoft.com/office/word/2010/wordprocessingInk" xmlns:wne="http://schemas.microsoft.com/office/word/2006/wordml" xmlns:wps="http://schemas.microsoft.com/office/word/2010/wordprocessingShape" mc:Ignorable="w14 w15 w16se w16cid wp14">
   <w:body>
     <w:p>
       <w:pPr>
@@ -663,7 +663,6 @@
         <w:ind w:left="665" w:firstLine="0"/>
         <w:jc w:val="left"/>
       </w:pPr>
-      <w:proofErr w:type="spellStart"/>
       <w:r>
         <w:rPr>
           <w:color w:val="5B9BD5"/>
@@ -671,7 +670,6 @@
         </w:rPr>
         <w:t>AppFCC</w:t>
       </w:r>
-      <w:proofErr w:type="spellEnd"/>
     </w:p>
     <w:p>
       <w:pPr>
@@ -778,13 +776,7 @@
         <w:ind w:right="824"/>
       </w:pPr>
       <w:r>
-        <w:t>Papel………………………………………………………………………………………………………</w:t>
-      </w:r>
-      <w:r>
-        <w:t>.</w:t>
-      </w:r>
-      <w:r>
-        <w:t xml:space="preserve">… 2 </w:t>
+        <w:t xml:space="preserve">Papel……………………………………………………………………………………………………….… 2 </w:t>
       </w:r>
     </w:p>
     <w:p>
@@ -797,13 +789,7 @@
         <w:ind w:right="824"/>
       </w:pPr>
       <w:r>
-        <w:t>Márgenes………………………………………………………………………………………………….</w:t>
-      </w:r>
-      <w:r>
-        <w:t>.</w:t>
-      </w:r>
-      <w:r>
-        <w:t xml:space="preserve"> 2  </w:t>
+        <w:t xml:space="preserve">Márgenes………………………………………………………………………………………………….. 2  </w:t>
       </w:r>
     </w:p>
     <w:p>
@@ -816,13 +802,7 @@
         <w:ind w:right="824"/>
       </w:pPr>
       <w:r>
-        <w:t>Encabezado………………………………………………………………………………………………</w:t>
-      </w:r>
-      <w:r>
-        <w:t>.</w:t>
-      </w:r>
-      <w:r>
-        <w:t xml:space="preserve">. 2 </w:t>
+        <w:t xml:space="preserve">Encabezado……………………………………………………………………………………………….. 2 </w:t>
       </w:r>
     </w:p>
     <w:p>
@@ -835,13 +815,7 @@
         <w:ind w:right="824"/>
       </w:pPr>
       <w:r>
-        <w:t>Pie de Página……………………………………………………………………………………………</w:t>
-      </w:r>
-      <w:r>
-        <w:t>.</w:t>
-      </w:r>
-      <w:r>
-        <w:t xml:space="preserve">. 3  </w:t>
+        <w:t xml:space="preserve">Pie de Página…………………………………………………………………………………………….. 3  </w:t>
       </w:r>
     </w:p>
     <w:p>
@@ -996,13 +970,7 @@
         <w:t xml:space="preserve"> </w:t>
       </w:r>
       <w:r>
-        <w:t>Portada………………………………………………………………………………………………………</w:t>
-      </w:r>
-      <w:r>
-        <w:t xml:space="preserve">… </w:t>
-      </w:r>
-      <w:r>
-        <w:t xml:space="preserve">4   </w:t>
+        <w:t xml:space="preserve">Portada………………………………………………………………………………………………………… 4   </w:t>
       </w:r>
     </w:p>
     <w:p>
@@ -1022,13 +990,7 @@
         <w:t xml:space="preserve"> </w:t>
       </w:r>
       <w:r>
-        <w:t>Tabla de Contenidos……..……………………………………………………………………………</w:t>
-      </w:r>
-      <w:r>
-        <w:t xml:space="preserve">… </w:t>
-      </w:r>
-      <w:r>
-        <w:t xml:space="preserve">5 </w:t>
+        <w:t xml:space="preserve">Tabla de Contenidos……..……………………………………………………………………………… 5 </w:t>
       </w:r>
     </w:p>
     <w:p>
@@ -1048,13 +1010,7 @@
         <w:t xml:space="preserve"> </w:t>
       </w:r>
       <w:r>
-        <w:t>Anexos…………….…………………………………………………………………………………………</w:t>
-      </w:r>
-      <w:r>
-        <w:t xml:space="preserve">… </w:t>
-      </w:r>
-      <w:r>
-        <w:t xml:space="preserve">5 </w:t>
+        <w:t xml:space="preserve">Anexos…………….…………………………………………………………………………………………… 5 </w:t>
       </w:r>
     </w:p>
     <w:p>
@@ -1092,8 +1048,1283 @@
         <w:ind w:left="0" w:firstLine="0"/>
         <w:jc w:val="left"/>
       </w:pPr>
+    </w:p>
+    <w:p>
+      <w:pPr>
+        <w:spacing w:after="37" w:line="240" w:lineRule="auto"/>
+        <w:ind w:left="0" w:firstLine="0"/>
+        <w:jc w:val="left"/>
+      </w:pPr>
+    </w:p>
+    <w:p>
+      <w:pPr>
+        <w:spacing w:after="37" w:line="240" w:lineRule="auto"/>
+        <w:ind w:left="0" w:firstLine="0"/>
+        <w:jc w:val="left"/>
+      </w:pPr>
+    </w:p>
+    <w:p>
+      <w:pPr>
+        <w:spacing w:after="37" w:line="240" w:lineRule="auto"/>
+        <w:ind w:left="0" w:firstLine="0"/>
+        <w:jc w:val="left"/>
+      </w:pPr>
+    </w:p>
+    <w:p>
+      <w:pPr>
+        <w:spacing w:after="37" w:line="240" w:lineRule="auto"/>
+        <w:ind w:left="0" w:firstLine="0"/>
+        <w:jc w:val="left"/>
+      </w:pPr>
+    </w:p>
+    <w:p>
+      <w:pPr>
+        <w:spacing w:after="37" w:line="240" w:lineRule="auto"/>
+        <w:ind w:left="0" w:firstLine="0"/>
+        <w:jc w:val="left"/>
+      </w:pPr>
+    </w:p>
+    <w:p>
+      <w:pPr>
+        <w:spacing w:after="37" w:line="240" w:lineRule="auto"/>
+        <w:ind w:left="0" w:firstLine="0"/>
+        <w:jc w:val="left"/>
+      </w:pPr>
+    </w:p>
+    <w:p>
+      <w:pPr>
+        <w:spacing w:after="37" w:line="240" w:lineRule="auto"/>
+        <w:ind w:left="0" w:firstLine="0"/>
+        <w:jc w:val="left"/>
+      </w:pPr>
+    </w:p>
+    <w:p>
+      <w:pPr>
+        <w:spacing w:after="37" w:line="240" w:lineRule="auto"/>
+        <w:ind w:left="0" w:firstLine="0"/>
+        <w:jc w:val="left"/>
+      </w:pPr>
+    </w:p>
+    <w:p>
+      <w:pPr>
+        <w:spacing w:after="37" w:line="240" w:lineRule="auto"/>
+        <w:ind w:left="0" w:firstLine="0"/>
+        <w:jc w:val="left"/>
+      </w:pPr>
+    </w:p>
+    <w:p>
+      <w:pPr>
+        <w:spacing w:after="37" w:line="240" w:lineRule="auto"/>
+        <w:ind w:left="0" w:firstLine="0"/>
+        <w:jc w:val="left"/>
+      </w:pPr>
+    </w:p>
+    <w:p>
+      <w:pPr>
+        <w:spacing w:after="37" w:line="240" w:lineRule="auto"/>
+        <w:ind w:left="0" w:firstLine="0"/>
+        <w:jc w:val="left"/>
+      </w:pPr>
+    </w:p>
+    <w:p>
+      <w:pPr>
+        <w:spacing w:after="37" w:line="240" w:lineRule="auto"/>
+        <w:ind w:left="0" w:firstLine="0"/>
+        <w:jc w:val="left"/>
+      </w:pPr>
+    </w:p>
+    <w:p>
+      <w:pPr>
+        <w:spacing w:after="37" w:line="240" w:lineRule="auto"/>
+        <w:ind w:left="0" w:firstLine="0"/>
+        <w:jc w:val="left"/>
+      </w:pPr>
+    </w:p>
+    <w:p>
+      <w:pPr>
+        <w:rPr>
+          <w:b/>
+          <w:sz w:val="28"/>
+        </w:rPr>
+      </w:pPr>
+      <w:r>
+        <w:rPr>
+          <w:b/>
+          <w:sz w:val="28"/>
+        </w:rPr>
+        <w:lastRenderedPageBreak/>
+        <w:t>INTRODUCCIÓN</w:t>
+      </w:r>
+    </w:p>
+    <w:p>
+      <w:pPr>
+        <w:ind w:firstLine="708"/>
+        <w:rPr>
+          <w:b/>
+        </w:rPr>
+      </w:pPr>
+      <w:r>
+        <w:rPr>
+          <w:b/>
+        </w:rPr>
+        <w:t>Fases del Proyecto</w:t>
+      </w:r>
+      <w:r>
+        <w:rPr>
+          <w:b/>
+        </w:rPr>
+        <w:t>.</w:t>
+      </w:r>
+    </w:p>
+    <w:tbl>
+      <w:tblPr>
+        <w:tblStyle w:val="Tablaconcuadrcula"/>
+        <w:tblW w:w="0" w:type="auto"/>
+        <w:tblInd w:w="709" w:type="dxa"/>
+        <w:tblLook w:val="04A0" w:firstRow="1" w:lastRow="0" w:firstColumn="1" w:lastColumn="0" w:noHBand="0" w:noVBand="1"/>
+      </w:tblPr>
+      <w:tblGrid>
+        <w:gridCol w:w="704"/>
+        <w:gridCol w:w="2552"/>
+      </w:tblGrid>
+      <w:tr>
+        <w:trPr>
+          <w:trHeight w:val="262"/>
+        </w:trPr>
+        <w:tc>
+          <w:tcPr>
+            <w:tcW w:w="704" w:type="dxa"/>
+            <w:shd w:val="clear" w:color="auto" w:fill="808080" w:themeFill="background1" w:themeFillShade="80"/>
+          </w:tcPr>
+          <w:p>
+            <w:pPr>
+              <w:jc w:val="center"/>
+              <w:rPr>
+                <w:b/>
+                <w:color w:val="FFFFFF" w:themeColor="background1"/>
+              </w:rPr>
+            </w:pPr>
+            <w:r>
+              <w:rPr>
+                <w:b/>
+                <w:color w:val="FFFFFF" w:themeColor="background1"/>
+              </w:rPr>
+              <w:t>FASE</w:t>
+            </w:r>
+          </w:p>
+        </w:tc>
+        <w:tc>
+          <w:tcPr>
+            <w:tcW w:w="2552" w:type="dxa"/>
+            <w:shd w:val="clear" w:color="auto" w:fill="808080" w:themeFill="background1" w:themeFillShade="80"/>
+          </w:tcPr>
+          <w:p>
+            <w:pPr>
+              <w:jc w:val="center"/>
+              <w:rPr>
+                <w:b/>
+                <w:color w:val="FFFFFF" w:themeColor="background1"/>
+              </w:rPr>
+            </w:pPr>
+            <w:proofErr w:type="spellStart"/>
+            <w:r>
+              <w:rPr>
+                <w:b/>
+                <w:color w:val="FFFFFF" w:themeColor="background1"/>
+              </w:rPr>
+              <w:t>DESCRIPCION</w:t>
+            </w:r>
+            <w:proofErr w:type="spellEnd"/>
+          </w:p>
+        </w:tc>
+      </w:tr>
+      <w:tr>
+        <w:trPr>
+          <w:trHeight w:val="247"/>
+        </w:trPr>
+        <w:tc>
+          <w:tcPr>
+            <w:tcW w:w="704" w:type="dxa"/>
+          </w:tcPr>
+          <w:p>
+            <w:pPr>
+              <w:jc w:val="right"/>
+            </w:pPr>
+            <w:r>
+              <w:t>1</w:t>
+            </w:r>
+          </w:p>
+        </w:tc>
+        <w:tc>
+          <w:tcPr>
+            <w:tcW w:w="2552" w:type="dxa"/>
+          </w:tcPr>
+          <w:p>
+            <w:r>
+              <w:t>Login y Registro</w:t>
+            </w:r>
+          </w:p>
+        </w:tc>
+      </w:tr>
+      <w:tr>
+        <w:trPr>
+          <w:trHeight w:val="262"/>
+        </w:trPr>
+        <w:tc>
+          <w:tcPr>
+            <w:tcW w:w="704" w:type="dxa"/>
+          </w:tcPr>
+          <w:p>
+            <w:pPr>
+              <w:jc w:val="right"/>
+            </w:pPr>
+            <w:r>
+              <w:t>2</w:t>
+            </w:r>
+          </w:p>
+        </w:tc>
+        <w:tc>
+          <w:tcPr>
+            <w:tcW w:w="2552" w:type="dxa"/>
+          </w:tcPr>
+          <w:p>
+            <w:r>
+              <w:t>Mostrar Mapa</w:t>
+            </w:r>
+          </w:p>
+        </w:tc>
+      </w:tr>
+      <w:tr>
+        <w:trPr>
+          <w:trHeight w:val="247"/>
+        </w:trPr>
+        <w:tc>
+          <w:tcPr>
+            <w:tcW w:w="704" w:type="dxa"/>
+          </w:tcPr>
+          <w:p>
+            <w:pPr>
+              <w:jc w:val="right"/>
+            </w:pPr>
+            <w:r>
+              <w:t>3</w:t>
+            </w:r>
+          </w:p>
+        </w:tc>
+        <w:tc>
+          <w:tcPr>
+            <w:tcW w:w="2552" w:type="dxa"/>
+          </w:tcPr>
+          <w:p>
+            <w:r>
+              <w:t>Llenar y mostrar Horario</w:t>
+            </w:r>
+          </w:p>
+        </w:tc>
+      </w:tr>
+    </w:tbl>
+    <w:p>
+      <w:pPr>
+        <w:ind w:firstLine="708"/>
+        <w:rPr>
+          <w:color w:val="808080" w:themeColor="background1" w:themeShade="80"/>
+        </w:rPr>
+      </w:pPr>
+      <w:r>
+        <w:rPr>
+          <w:color w:val="808080" w:themeColor="background1" w:themeShade="80"/>
+        </w:rPr>
+        <w:t>Tabla: Fases del Proyecto</w:t>
+      </w:r>
+      <w:r>
+        <w:rPr>
+          <w:color w:val="808080" w:themeColor="background1" w:themeShade="80"/>
+        </w:rPr>
+        <w:t xml:space="preserve"> (hasta el momento)</w:t>
+      </w:r>
+      <w:r>
+        <w:rPr>
+          <w:color w:val="808080" w:themeColor="background1" w:themeShade="80"/>
+        </w:rPr>
+        <w:t>.</w:t>
+      </w:r>
+    </w:p>
+    <w:p/>
+    <w:p>
+      <w:pPr>
+        <w:rPr>
+          <w:b/>
+          <w:sz w:val="28"/>
+        </w:rPr>
+      </w:pPr>
+      <w:r>
+        <w:rPr>
+          <w:b/>
+          <w:sz w:val="28"/>
+        </w:rPr>
+        <w:t>ARTEFACTOS DE PRUEBA</w:t>
+      </w:r>
+    </w:p>
+    <w:p>
+      <w:pPr>
+        <w:rPr>
+          <w:b/>
+        </w:rPr>
+      </w:pPr>
+      <w:r>
+        <w:tab/>
+      </w:r>
+      <w:r>
+        <w:rPr>
+          <w:b/>
+        </w:rPr>
+        <w:t>Módulos de</w:t>
+      </w:r>
+      <w:r>
+        <w:rPr>
+          <w:b/>
+        </w:rPr>
+        <w:t>l sitio web</w:t>
+      </w:r>
+    </w:p>
+    <w:p>
+      <w:pPr>
+        <w:ind w:left="709"/>
+      </w:pPr>
+      <w:r>
+        <w:t>En esta sección se muestran los módulos que se pretenden probar, además de las especificaciones de las pruebas a realizar en cada uno. Cabe notar, que cada módulo representa un componente del sitio.</w:t>
+      </w:r>
+    </w:p>
+    <w:p>
+      <w:pPr>
+        <w:pStyle w:val="Prrafodelista"/>
+        <w:numPr>
+          <w:ilvl w:val="0"/>
+          <w:numId w:val="7"/>
+        </w:numPr>
+        <w:spacing w:after="160" w:line="259" w:lineRule="auto"/>
+      </w:pPr>
+      <w:r>
+        <w:rPr>
+          <w:b/>
+        </w:rPr>
+        <w:t>Módulo</w:t>
+      </w:r>
+      <w:r>
+        <w:t>: Es un conjunto de elementos, el cual tienen en común la finalidad.</w:t>
+      </w:r>
+    </w:p>
+    <w:p>
+      <w:pPr>
+        <w:pStyle w:val="Prrafodelista"/>
+        <w:numPr>
+          <w:ilvl w:val="0"/>
+          <w:numId w:val="7"/>
+        </w:numPr>
+        <w:spacing w:after="160" w:line="259" w:lineRule="auto"/>
+      </w:pPr>
+      <w:r>
+        <w:rPr>
+          <w:b/>
+        </w:rPr>
+        <w:t>Pruebas</w:t>
+      </w:r>
+      <w:r>
+        <w:t>: Tipo de pruebas que serán utilizadas dentro del componente.</w:t>
+      </w:r>
+    </w:p>
+    <w:p>
+      <w:pPr>
+        <w:pStyle w:val="Prrafodelista"/>
+        <w:numPr>
+          <w:ilvl w:val="0"/>
+          <w:numId w:val="7"/>
+        </w:numPr>
+        <w:spacing w:after="160" w:line="259" w:lineRule="auto"/>
+      </w:pPr>
+      <w:r>
+        <w:rPr>
+          <w:b/>
+        </w:rPr>
+        <w:t>Descripción</w:t>
+      </w:r>
+      <w:r>
+        <w:t>: Breve explicación sobre la prueba a realizar.</w:t>
+      </w:r>
+    </w:p>
+    <w:p>
+      <w:pPr>
+        <w:ind w:left="709"/>
+      </w:pPr>
+    </w:p>
+    <w:p>
+      <w:pPr>
+        <w:ind w:left="709"/>
+        <w:rPr>
+          <w:b/>
+        </w:rPr>
+      </w:pPr>
+      <w:r>
+        <w:rPr>
+          <w:b/>
+        </w:rPr>
+        <w:t>Procedimientos de usuario</w:t>
+      </w:r>
+    </w:p>
+    <w:p>
+      <w:pPr>
+        <w:ind w:left="709"/>
+      </w:pPr>
+      <w:r>
+        <w:t xml:space="preserve">Para utilizar la herramienta de manera adecuada se necesitan guías o manuales que sean claros, correctos, completos y coherentes, para que el usuario pueda manejar la herramienta de forma correcta y pueda comprender los conceptos tras la funcionalidad. A </w:t>
+      </w:r>
+      <w:proofErr w:type="gramStart"/>
+      <w:r>
+        <w:t>continuación</w:t>
+      </w:r>
+      <w:proofErr w:type="gramEnd"/>
+      <w:r>
+        <w:t xml:space="preserve"> se muestran los diferentes atributos de calidad de estos procedimientos:</w:t>
+      </w:r>
+    </w:p>
+    <w:p>
+      <w:pPr>
+        <w:pStyle w:val="Prrafodelista"/>
+        <w:numPr>
+          <w:ilvl w:val="0"/>
+          <w:numId w:val="8"/>
+        </w:numPr>
+        <w:spacing w:after="160" w:line="259" w:lineRule="auto"/>
+      </w:pPr>
+      <w:r>
+        <w:rPr>
+          <w:b/>
+        </w:rPr>
+        <w:t>Clara</w:t>
+      </w:r>
+      <w:r>
+        <w:t>: las instrucciones proporcionadas en el documento, deben ser lo suficientemente explícitas para que el usuario pueda desenvolverse dentro del entorno de la herramienta.</w:t>
+      </w:r>
+    </w:p>
+    <w:p>
+      <w:pPr>
+        <w:pStyle w:val="Prrafodelista"/>
+        <w:numPr>
+          <w:ilvl w:val="0"/>
+          <w:numId w:val="8"/>
+        </w:numPr>
+        <w:spacing w:after="160" w:line="259" w:lineRule="auto"/>
+      </w:pPr>
+      <w:r>
+        <w:rPr>
+          <w:b/>
+        </w:rPr>
+        <w:t>Correcta</w:t>
+      </w:r>
+      <w:r>
+        <w:t>: No existen errores semánticos, sintácticos, ortográficos ni de enlace dentro de la documentación proporcionada al usuario.</w:t>
+      </w:r>
+    </w:p>
+    <w:p>
+      <w:pPr>
+        <w:pStyle w:val="Prrafodelista"/>
+        <w:numPr>
+          <w:ilvl w:val="0"/>
+          <w:numId w:val="8"/>
+        </w:numPr>
+        <w:spacing w:after="160" w:line="259" w:lineRule="auto"/>
+      </w:pPr>
+      <w:r>
+        <w:rPr>
+          <w:b/>
+        </w:rPr>
+        <w:t>Completa</w:t>
+      </w:r>
+      <w:r>
+        <w:t>: la información debe estar completa, desde la parte técnica hasta la parte funcional.</w:t>
+      </w:r>
+    </w:p>
+    <w:p>
+      <w:pPr>
+        <w:pStyle w:val="Prrafodelista"/>
+        <w:numPr>
+          <w:ilvl w:val="0"/>
+          <w:numId w:val="8"/>
+        </w:numPr>
+        <w:spacing w:after="160" w:line="259" w:lineRule="auto"/>
+      </w:pPr>
+      <w:r>
+        <w:rPr>
+          <w:b/>
+        </w:rPr>
+        <w:t>Coherente</w:t>
+      </w:r>
+      <w:r>
+        <w:t>: no existen ambigüedades, ni incongruencias dentro del documento que puedan confundir al usuario.</w:t>
+      </w:r>
+    </w:p>
+    <w:p>
+      <w:pPr>
+        <w:ind w:left="709"/>
+      </w:pPr>
+      <w:r>
+        <w:t>Los documentos a entregar con el sitio web son:</w:t>
+      </w:r>
+    </w:p>
+    <w:p>
+      <w:pPr>
+        <w:pStyle w:val="Prrafodelista"/>
+        <w:numPr>
+          <w:ilvl w:val="0"/>
+          <w:numId w:val="9"/>
+        </w:numPr>
+        <w:spacing w:after="160" w:line="259" w:lineRule="auto"/>
+      </w:pPr>
+      <w:r>
+        <w:rPr>
+          <w:b/>
+        </w:rPr>
+        <w:t>Manual de Usuario:</w:t>
+      </w:r>
+      <w:r>
+        <w:t xml:space="preserve"> Contiene de forma organizada todas las instrucciones de la aplicación sin problemas.</w:t>
+      </w:r>
+    </w:p>
+    <w:p>
+      <w:pPr>
+        <w:pStyle w:val="Prrafodelista"/>
+        <w:numPr>
+          <w:ilvl w:val="0"/>
+          <w:numId w:val="9"/>
+        </w:numPr>
+        <w:spacing w:after="160" w:line="259" w:lineRule="auto"/>
+      </w:pPr>
+      <w:r>
+        <w:rPr>
+          <w:b/>
+        </w:rPr>
+        <w:t>Manual Técnico:</w:t>
+      </w:r>
+      <w:r>
+        <w:t xml:space="preserve"> Contiene todas las especificaciones técnicas de la aplicación, así como </w:t>
+      </w:r>
       <w:bookmarkStart w:id="0" w:name="_GoBack"/>
       <w:bookmarkEnd w:id="0"/>
+      <w:r>
+        <w:t>descripción de cómo están elaborados cada uno de los módulos.</w:t>
+      </w:r>
+    </w:p>
+    <w:tbl>
+      <w:tblPr>
+        <w:tblStyle w:val="Tablaconcuadrcula"/>
+        <w:tblW w:w="0" w:type="auto"/>
+        <w:tblInd w:w="708" w:type="dxa"/>
+        <w:tblLook w:val="04A0" w:firstRow="1" w:lastRow="0" w:firstColumn="1" w:lastColumn="0" w:noHBand="0" w:noVBand="1"/>
+      </w:tblPr>
+      <w:tblGrid>
+        <w:gridCol w:w="1839"/>
+        <w:gridCol w:w="1843"/>
+        <w:gridCol w:w="4438"/>
+      </w:tblGrid>
+      <w:tr>
+        <w:tc>
+          <w:tcPr>
+            <w:tcW w:w="1839" w:type="dxa"/>
+            <w:shd w:val="clear" w:color="auto" w:fill="808080" w:themeFill="background1" w:themeFillShade="80"/>
+          </w:tcPr>
+          <w:p>
+            <w:pPr>
+              <w:jc w:val="center"/>
+              <w:rPr>
+                <w:b/>
+                <w:color w:val="FFFFFF" w:themeColor="background1"/>
+              </w:rPr>
+            </w:pPr>
+            <w:r>
+              <w:rPr>
+                <w:b/>
+                <w:color w:val="FFFFFF" w:themeColor="background1"/>
+              </w:rPr>
+              <w:lastRenderedPageBreak/>
+              <w:t>MODULO</w:t>
+            </w:r>
+          </w:p>
+        </w:tc>
+        <w:tc>
+          <w:tcPr>
+            <w:tcW w:w="1843" w:type="dxa"/>
+            <w:shd w:val="clear" w:color="auto" w:fill="808080" w:themeFill="background1" w:themeFillShade="80"/>
+          </w:tcPr>
+          <w:p>
+            <w:pPr>
+              <w:jc w:val="center"/>
+              <w:rPr>
+                <w:b/>
+                <w:color w:val="FFFFFF" w:themeColor="background1"/>
+              </w:rPr>
+            </w:pPr>
+            <w:r>
+              <w:rPr>
+                <w:b/>
+                <w:color w:val="FFFFFF" w:themeColor="background1"/>
+              </w:rPr>
+              <w:t>PRUEBAS</w:t>
+            </w:r>
+          </w:p>
+        </w:tc>
+        <w:tc>
+          <w:tcPr>
+            <w:tcW w:w="4438" w:type="dxa"/>
+            <w:shd w:val="clear" w:color="auto" w:fill="808080" w:themeFill="background1" w:themeFillShade="80"/>
+          </w:tcPr>
+          <w:p>
+            <w:pPr>
+              <w:jc w:val="center"/>
+              <w:rPr>
+                <w:b/>
+                <w:color w:val="FFFFFF" w:themeColor="background1"/>
+              </w:rPr>
+            </w:pPr>
+            <w:r>
+              <w:rPr>
+                <w:b/>
+                <w:color w:val="FFFFFF" w:themeColor="background1"/>
+              </w:rPr>
+              <w:t>DESCRIPCIÓN</w:t>
+            </w:r>
+          </w:p>
+        </w:tc>
+      </w:tr>
+      <w:tr>
+        <w:trPr>
+          <w:trHeight w:val="255"/>
+        </w:trPr>
+        <w:tc>
+          <w:tcPr>
+            <w:tcW w:w="1839" w:type="dxa"/>
+            <w:vMerge w:val="restart"/>
+            <w:vAlign w:val="center"/>
+          </w:tcPr>
+          <w:p>
+            <w:pPr>
+              <w:jc w:val="center"/>
+            </w:pPr>
+            <w:r>
+              <w:t>Login y Registro</w:t>
+            </w:r>
+          </w:p>
+        </w:tc>
+        <w:tc>
+          <w:tcPr>
+            <w:tcW w:w="1843" w:type="dxa"/>
+            <w:vAlign w:val="center"/>
+          </w:tcPr>
+          <w:p>
+            <w:pPr>
+              <w:jc w:val="center"/>
+            </w:pPr>
+            <w:r>
+              <w:t>Funcionalidad</w:t>
+            </w:r>
+          </w:p>
+        </w:tc>
+        <w:tc>
+          <w:tcPr>
+            <w:tcW w:w="4438" w:type="dxa"/>
+          </w:tcPr>
+          <w:p>
+            <w:r>
+              <w:t>El sitio debe poder realizar todos los requerimientos</w:t>
+            </w:r>
+            <w:r>
+              <w:tab/>
+              <w:t>establecidos con el cliente, este módulo</w:t>
+            </w:r>
+            <w:r>
+              <w:tab/>
+              <w:t>será guiado por</w:t>
+            </w:r>
+            <w:r>
+              <w:tab/>
+              <w:t>los diferentes tipos de requerimientos</w:t>
+            </w:r>
+            <w:r>
+              <w:tab/>
+              <w:t xml:space="preserve"> que se han manejado durante el proyecto.</w:t>
+            </w:r>
+          </w:p>
+        </w:tc>
+      </w:tr>
+      <w:tr>
+        <w:trPr>
+          <w:trHeight w:val="300"/>
+        </w:trPr>
+        <w:tc>
+          <w:tcPr>
+            <w:tcW w:w="1839" w:type="dxa"/>
+            <w:vMerge/>
+            <w:vAlign w:val="center"/>
+          </w:tcPr>
+          <w:p>
+            <w:pPr>
+              <w:jc w:val="center"/>
+            </w:pPr>
+          </w:p>
+        </w:tc>
+        <w:tc>
+          <w:tcPr>
+            <w:tcW w:w="1843" w:type="dxa"/>
+            <w:vAlign w:val="center"/>
+          </w:tcPr>
+          <w:p>
+            <w:pPr>
+              <w:jc w:val="center"/>
+            </w:pPr>
+            <w:r>
+              <w:t>Facilidad de uso</w:t>
+            </w:r>
+          </w:p>
+        </w:tc>
+        <w:tc>
+          <w:tcPr>
+            <w:tcW w:w="4438" w:type="dxa"/>
+          </w:tcPr>
+          <w:p>
+            <w:r>
+              <w:t xml:space="preserve">La facilidad de uso consiste en que siempre tengan el conocimiento sobre qué pueden o qué deberían hacer los usuarios en cada momento y cómo hacerlo. </w:t>
+            </w:r>
+          </w:p>
+        </w:tc>
+      </w:tr>
+      <w:tr>
+        <w:trPr>
+          <w:trHeight w:val="222"/>
+        </w:trPr>
+        <w:tc>
+          <w:tcPr>
+            <w:tcW w:w="1839" w:type="dxa"/>
+            <w:vMerge/>
+            <w:vAlign w:val="center"/>
+          </w:tcPr>
+          <w:p>
+            <w:pPr>
+              <w:jc w:val="center"/>
+            </w:pPr>
+          </w:p>
+        </w:tc>
+        <w:tc>
+          <w:tcPr>
+            <w:tcW w:w="1843" w:type="dxa"/>
+            <w:vAlign w:val="center"/>
+          </w:tcPr>
+          <w:p>
+            <w:pPr>
+              <w:jc w:val="center"/>
+            </w:pPr>
+            <w:r>
+              <w:t>Persistencia</w:t>
+            </w:r>
+          </w:p>
+        </w:tc>
+        <w:tc>
+          <w:tcPr>
+            <w:tcW w:w="4438" w:type="dxa"/>
+          </w:tcPr>
+          <w:p>
+            <w:r>
+              <w:t>El sitio debe ser capaz de guardar datos para ser usados en otro momento, además de tener acceso a ellos sin tener ningún problema de consistencia e integridad.</w:t>
+            </w:r>
+          </w:p>
+        </w:tc>
+      </w:tr>
+      <w:tr>
+        <w:trPr>
+          <w:trHeight w:val="70"/>
+        </w:trPr>
+        <w:tc>
+          <w:tcPr>
+            <w:tcW w:w="1839" w:type="dxa"/>
+            <w:vMerge/>
+            <w:vAlign w:val="center"/>
+          </w:tcPr>
+          <w:p>
+            <w:pPr>
+              <w:jc w:val="center"/>
+            </w:pPr>
+          </w:p>
+        </w:tc>
+        <w:tc>
+          <w:tcPr>
+            <w:tcW w:w="1843" w:type="dxa"/>
+            <w:vAlign w:val="center"/>
+          </w:tcPr>
+          <w:p>
+            <w:pPr>
+              <w:jc w:val="center"/>
+            </w:pPr>
+            <w:r>
+              <w:t>Look &amp; Feel</w:t>
+            </w:r>
+          </w:p>
+        </w:tc>
+        <w:tc>
+          <w:tcPr>
+            <w:tcW w:w="4438" w:type="dxa"/>
+          </w:tcPr>
+          <w:p>
+            <w:r>
+              <w:t>Look &amp; feel es la apariencia que se proporciona al usuario.</w:t>
+            </w:r>
+          </w:p>
+        </w:tc>
+      </w:tr>
+      <w:tr>
+        <w:trPr>
+          <w:trHeight w:val="1020"/>
+        </w:trPr>
+        <w:tc>
+          <w:tcPr>
+            <w:tcW w:w="1839" w:type="dxa"/>
+            <w:vMerge w:val="restart"/>
+            <w:vAlign w:val="center"/>
+          </w:tcPr>
+          <w:p>
+            <w:pPr>
+              <w:jc w:val="center"/>
+            </w:pPr>
+            <w:r>
+              <w:t>Mapa</w:t>
+            </w:r>
+          </w:p>
+        </w:tc>
+        <w:tc>
+          <w:tcPr>
+            <w:tcW w:w="1843" w:type="dxa"/>
+            <w:vAlign w:val="center"/>
+          </w:tcPr>
+          <w:p>
+            <w:pPr>
+              <w:jc w:val="center"/>
+            </w:pPr>
+            <w:r>
+              <w:t>Funcionalidad</w:t>
+            </w:r>
+          </w:p>
+        </w:tc>
+        <w:tc>
+          <w:tcPr>
+            <w:tcW w:w="4438" w:type="dxa"/>
+          </w:tcPr>
+          <w:p>
+            <w:r>
+              <w:t>El sitio debe poder realizar todos los requerimientos</w:t>
+            </w:r>
+            <w:r>
+              <w:tab/>
+              <w:t>establecidos con el cliente, este módulo</w:t>
+            </w:r>
+            <w:r>
+              <w:tab/>
+              <w:t>será guiado por</w:t>
+            </w:r>
+            <w:r>
+              <w:tab/>
+              <w:t>los diferentes tipos de requerimientos</w:t>
+            </w:r>
+            <w:r>
+              <w:tab/>
+              <w:t xml:space="preserve"> que se han manejado durante el </w:t>
+            </w:r>
+            <w:r>
+              <w:t>proyecto.</w:t>
+            </w:r>
+          </w:p>
+        </w:tc>
+      </w:tr>
+      <w:tr>
+        <w:trPr>
+          <w:trHeight w:val="315"/>
+        </w:trPr>
+        <w:tc>
+          <w:tcPr>
+            <w:tcW w:w="1839" w:type="dxa"/>
+            <w:vMerge/>
+            <w:vAlign w:val="center"/>
+          </w:tcPr>
+          <w:p>
+            <w:pPr>
+              <w:jc w:val="center"/>
+            </w:pPr>
+          </w:p>
+        </w:tc>
+        <w:tc>
+          <w:tcPr>
+            <w:tcW w:w="1843" w:type="dxa"/>
+            <w:vAlign w:val="center"/>
+          </w:tcPr>
+          <w:p>
+            <w:pPr>
+              <w:jc w:val="center"/>
+            </w:pPr>
+            <w:r>
+              <w:t>Facilidad de uso</w:t>
+            </w:r>
+          </w:p>
+        </w:tc>
+        <w:tc>
+          <w:tcPr>
+            <w:tcW w:w="4438" w:type="dxa"/>
+          </w:tcPr>
+          <w:p>
+            <w:r>
+              <w:t xml:space="preserve">La facilidad de uso consiste en que siempre tengan el conocimiento sobre qué pueden o qué deberían hacer los usuarios en cada momento y cómo hacerlo. </w:t>
+            </w:r>
+          </w:p>
+        </w:tc>
+      </w:tr>
+      <w:tr>
+        <w:trPr>
+          <w:trHeight w:val="285"/>
+        </w:trPr>
+        <w:tc>
+          <w:tcPr>
+            <w:tcW w:w="1839" w:type="dxa"/>
+            <w:vMerge/>
+            <w:vAlign w:val="center"/>
+          </w:tcPr>
+          <w:p>
+            <w:pPr>
+              <w:jc w:val="center"/>
+            </w:pPr>
+          </w:p>
+        </w:tc>
+        <w:tc>
+          <w:tcPr>
+            <w:tcW w:w="1843" w:type="dxa"/>
+            <w:vAlign w:val="center"/>
+          </w:tcPr>
+          <w:p>
+            <w:pPr>
+              <w:jc w:val="center"/>
+            </w:pPr>
+            <w:r>
+              <w:t>Look &amp; Feel</w:t>
+            </w:r>
+          </w:p>
+        </w:tc>
+        <w:tc>
+          <w:tcPr>
+            <w:tcW w:w="4438" w:type="dxa"/>
+          </w:tcPr>
+          <w:p>
+            <w:r>
+              <w:t>Look &amp; feel es la apariencia que se proporciona al usuario.</w:t>
+            </w:r>
+          </w:p>
+        </w:tc>
+      </w:tr>
+      <w:tr>
+        <w:trPr>
+          <w:trHeight w:val="1215"/>
+        </w:trPr>
+        <w:tc>
+          <w:tcPr>
+            <w:tcW w:w="1839" w:type="dxa"/>
+            <w:vMerge w:val="restart"/>
+            <w:vAlign w:val="center"/>
+          </w:tcPr>
+          <w:p>
+            <w:pPr>
+              <w:jc w:val="center"/>
+            </w:pPr>
+            <w:r>
+              <w:t>Horario</w:t>
+            </w:r>
+          </w:p>
+        </w:tc>
+        <w:tc>
+          <w:tcPr>
+            <w:tcW w:w="1843" w:type="dxa"/>
+            <w:vAlign w:val="center"/>
+          </w:tcPr>
+          <w:p>
+            <w:pPr>
+              <w:jc w:val="center"/>
+            </w:pPr>
+            <w:r>
+              <w:t>Funcionalidad</w:t>
+            </w:r>
+          </w:p>
+        </w:tc>
+        <w:tc>
+          <w:tcPr>
+            <w:tcW w:w="4438" w:type="dxa"/>
+          </w:tcPr>
+          <w:p>
+            <w:r>
+              <w:t>El sitio debe poder realizar todos los requerimientos</w:t>
+            </w:r>
+            <w:r>
+              <w:tab/>
+              <w:t>establecidos con el cliente, este módulo</w:t>
+            </w:r>
+            <w:r>
+              <w:tab/>
+              <w:t>será guiado por</w:t>
+            </w:r>
+            <w:r>
+              <w:tab/>
+              <w:t>los diferentes tipos de requerimientos</w:t>
+            </w:r>
+            <w:r>
+              <w:tab/>
+              <w:t xml:space="preserve"> que se han manejado durante el proyecto.</w:t>
+            </w:r>
+          </w:p>
+        </w:tc>
+      </w:tr>
+      <w:tr>
+        <w:trPr>
+          <w:trHeight w:val="113"/>
+        </w:trPr>
+        <w:tc>
+          <w:tcPr>
+            <w:tcW w:w="1839" w:type="dxa"/>
+            <w:vMerge/>
+            <w:vAlign w:val="center"/>
+          </w:tcPr>
+          <w:p>
+            <w:pPr>
+              <w:jc w:val="center"/>
+            </w:pPr>
+          </w:p>
+        </w:tc>
+        <w:tc>
+          <w:tcPr>
+            <w:tcW w:w="1843" w:type="dxa"/>
+            <w:vAlign w:val="center"/>
+          </w:tcPr>
+          <w:p>
+            <w:pPr>
+              <w:jc w:val="center"/>
+            </w:pPr>
+            <w:r>
+              <w:t>Facilidad de uso</w:t>
+            </w:r>
+          </w:p>
+        </w:tc>
+        <w:tc>
+          <w:tcPr>
+            <w:tcW w:w="4438" w:type="dxa"/>
+          </w:tcPr>
+          <w:p>
+            <w:r>
+              <w:t xml:space="preserve">La facilidad de uso consiste en que siempre tengan el conocimiento sobre qué pueden o qué deberían hacer los usuarios en cada momento y cómo hacerlo. </w:t>
+            </w:r>
+          </w:p>
+        </w:tc>
+      </w:tr>
+      <w:tr>
+        <w:trPr>
+          <w:trHeight w:val="240"/>
+        </w:trPr>
+        <w:tc>
+          <w:tcPr>
+            <w:tcW w:w="1839" w:type="dxa"/>
+            <w:vMerge/>
+            <w:vAlign w:val="center"/>
+          </w:tcPr>
+          <w:p>
+            <w:pPr>
+              <w:jc w:val="center"/>
+            </w:pPr>
+          </w:p>
+        </w:tc>
+        <w:tc>
+          <w:tcPr>
+            <w:tcW w:w="1843" w:type="dxa"/>
+            <w:vAlign w:val="center"/>
+          </w:tcPr>
+          <w:p>
+            <w:pPr>
+              <w:jc w:val="center"/>
+            </w:pPr>
+            <w:r>
+              <w:t>Persistencia</w:t>
+            </w:r>
+          </w:p>
+        </w:tc>
+        <w:tc>
+          <w:tcPr>
+            <w:tcW w:w="4438" w:type="dxa"/>
+          </w:tcPr>
+          <w:p>
+            <w:r>
+              <w:t xml:space="preserve">El sitio debe ser capaz de guardar datos para ser usados en otro momento, además </w:t>
+            </w:r>
+            <w:r>
+              <w:lastRenderedPageBreak/>
+              <w:t>de tener acceso a ellos sin tener ningún problema de consistencia e integridad.</w:t>
+            </w:r>
+          </w:p>
+        </w:tc>
+      </w:tr>
+      <w:tr>
+        <w:trPr>
+          <w:trHeight w:val="255"/>
+        </w:trPr>
+        <w:tc>
+          <w:tcPr>
+            <w:tcW w:w="1839" w:type="dxa"/>
+            <w:vMerge/>
+            <w:vAlign w:val="center"/>
+          </w:tcPr>
+          <w:p>
+            <w:pPr>
+              <w:jc w:val="center"/>
+            </w:pPr>
+          </w:p>
+        </w:tc>
+        <w:tc>
+          <w:tcPr>
+            <w:tcW w:w="1843" w:type="dxa"/>
+            <w:vAlign w:val="center"/>
+          </w:tcPr>
+          <w:p>
+            <w:pPr>
+              <w:jc w:val="center"/>
+            </w:pPr>
+            <w:r>
+              <w:t>Look &amp; Feel</w:t>
+            </w:r>
+          </w:p>
+        </w:tc>
+        <w:tc>
+          <w:tcPr>
+            <w:tcW w:w="4438" w:type="dxa"/>
+          </w:tcPr>
+          <w:p>
+            <w:r>
+              <w:t>Look &amp; feel es la apariencia que se proporciona al usuario.</w:t>
+            </w:r>
+          </w:p>
+        </w:tc>
+      </w:tr>
+      <w:tr>
+        <w:tc>
+          <w:tcPr>
+            <w:tcW w:w="1839" w:type="dxa"/>
+            <w:vAlign w:val="center"/>
+          </w:tcPr>
+          <w:p>
+            <w:pPr>
+              <w:jc w:val="center"/>
+            </w:pPr>
+            <w:r>
+              <w:t>No funcionales</w:t>
+            </w:r>
+          </w:p>
+        </w:tc>
+        <w:tc>
+          <w:tcPr>
+            <w:tcW w:w="1843" w:type="dxa"/>
+            <w:vAlign w:val="center"/>
+          </w:tcPr>
+          <w:p>
+            <w:pPr>
+              <w:jc w:val="center"/>
+            </w:pPr>
+            <w:r>
+              <w:t>No funcionales</w:t>
+            </w:r>
+          </w:p>
+        </w:tc>
+        <w:tc>
+          <w:tcPr>
+            <w:tcW w:w="4438" w:type="dxa"/>
+          </w:tcPr>
+          <w:p>
+            <w:r>
+              <w:t>El sitio debe cumplir con los requerimientos no funcionales que</w:t>
+            </w:r>
+            <w:r>
+              <w:tab/>
+              <w:t xml:space="preserve"> se han especificado, teniendo en cuenta el diseño.</w:t>
+            </w:r>
+          </w:p>
+        </w:tc>
+      </w:tr>
+    </w:tbl>
+    <w:p>
+      <w:pPr>
+        <w:ind w:left="708"/>
+        <w:rPr>
+          <w:color w:val="808080" w:themeColor="background1" w:themeShade="80"/>
+        </w:rPr>
+      </w:pPr>
+      <w:r>
+        <w:rPr>
+          <w:color w:val="808080" w:themeColor="background1" w:themeShade="80"/>
+        </w:rPr>
+        <w:t>Tabla: Módulos a probar en el sitio web</w:t>
+      </w:r>
+      <w:r>
+        <w:rPr>
+          <w:color w:val="808080" w:themeColor="background1" w:themeShade="80"/>
+        </w:rPr>
+        <w:t>.</w:t>
+      </w:r>
+    </w:p>
+    <w:p/>
+    <w:p>
+      <w:pPr>
+        <w:rPr>
+          <w:b/>
+          <w:sz w:val="28"/>
+        </w:rPr>
+      </w:pPr>
+      <w:r>
+        <w:rPr>
+          <w:b/>
+          <w:sz w:val="28"/>
+        </w:rPr>
+        <w:t>TIPOS DE PRUEBA</w:t>
+      </w:r>
+    </w:p>
+    <w:p>
+      <w:r>
+        <w:t>En esta sección se exponen los tipos de pruebas a utilizar para el sitio web, cada una de ellas presenta un formato, el cual se va registrar los resultados.</w:t>
+      </w:r>
+    </w:p>
+    <w:p/>
+    <w:p>
+      <w:pPr>
+        <w:ind w:left="709"/>
+        <w:rPr>
+          <w:b/>
+        </w:rPr>
+      </w:pPr>
+      <w:r>
+        <w:rPr>
+          <w:b/>
+        </w:rPr>
+        <w:t>Pruebas unitarias</w:t>
+      </w:r>
+    </w:p>
+    <w:p>
+      <w:pPr>
+        <w:ind w:left="709"/>
+      </w:pPr>
+      <w:r>
+        <w:t>Pruebas por cada unidad, en este caso una unidad es equivalente a un requerimiento. El requerimiento es probado y aprobado si este cumple con lo que está escrito en la especificación de requerimientos.</w:t>
+      </w:r>
+    </w:p>
+    <w:p>
+      <w:pPr>
+        <w:spacing w:after="37" w:line="240" w:lineRule="auto"/>
+        <w:ind w:left="0" w:firstLine="0"/>
+        <w:jc w:val="left"/>
+      </w:pPr>
     </w:p>
     <w:sectPr>
       <w:headerReference w:type="even" r:id="rId11"/>
@@ -1113,7 +2344,7 @@
 </file>
 
 <file path=word/endnotes.xml><?xml version="1.0" encoding="utf-8"?>
-<w:endnotes xmlns:wpc="http://schemas.microsoft.com/office/word/2010/wordprocessingCanvas" xmlns:cx="http://schemas.microsoft.com/office/drawing/2014/chartex" xmlns:cx1="http://schemas.microsoft.com/office/drawing/2015/9/8/chartex" xmlns:cx2="http://schemas.microsoft.com/office/drawing/2015/10/21/chartex" xmlns:cx3="http://schemas.microsoft.com/office/drawing/2016/5/9/chartex" xmlns:cx4="http://schemas.microsoft.com/office/drawing/2016/5/10/chartex" xmlns:cx5="http://schemas.microsoft.com/office/drawing/2016/5/11/chartex" xmlns:cx6="http://schemas.microsoft.com/office/drawing/2016/5/12/chartex" xmlns:cx7="http://schemas.microsoft.com/office/drawing/2016/5/13/chartex" xmlns:cx8="http://schemas.microsoft.com/office/drawing/2016/5/14/chartex" xmlns:mc="http://schemas.openxmlformats.org/markup-compatibility/2006" xmlns:o="urn:schemas-microsoft-com:office:office" xmlns:r="http://schemas.openxmlformats.org/officeDocument/2006/relationships" xmlns:m="http://schemas.openxmlformats.org/officeDocument/2006/math" xmlns:v="urn:schemas-microsoft-com:vml" xmlns:wp14="http://schemas.microsoft.com/office/word/2010/wordprocessingDrawing" xmlns:wp="http://schemas.openxmlformats.org/drawingml/2006/wordprocessingDrawing" xmlns:w10="urn:schemas-microsoft-com:office:word" xmlns:w="http://schemas.openxmlformats.org/wordprocessingml/2006/main" xmlns:w14="http://schemas.microsoft.com/office/word/2010/wordml" xmlns:w15="http://schemas.microsoft.com/office/word/2012/wordml" xmlns:w16se="http://schemas.microsoft.com/office/word/2015/wordml/symex" xmlns:wpg="http://schemas.microsoft.com/office/word/2010/wordprocessingGroup" xmlns:wpi="http://schemas.microsoft.com/office/word/2010/wordprocessingInk" xmlns:wne="http://schemas.microsoft.com/office/word/2006/wordml" xmlns:wps="http://schemas.microsoft.com/office/word/2010/wordprocessingShape" mc:Ignorable="w14 w15 w16se wp14">
+<w:endnotes xmlns:wpc="http://schemas.microsoft.com/office/word/2010/wordprocessingCanvas" xmlns:cx="http://schemas.microsoft.com/office/drawing/2014/chartex" xmlns:cx1="http://schemas.microsoft.com/office/drawing/2015/9/8/chartex" xmlns:cx2="http://schemas.microsoft.com/office/drawing/2015/10/21/chartex" xmlns:cx3="http://schemas.microsoft.com/office/drawing/2016/5/9/chartex" xmlns:cx4="http://schemas.microsoft.com/office/drawing/2016/5/10/chartex" xmlns:cx5="http://schemas.microsoft.com/office/drawing/2016/5/11/chartex" xmlns:cx6="http://schemas.microsoft.com/office/drawing/2016/5/12/chartex" xmlns:cx7="http://schemas.microsoft.com/office/drawing/2016/5/13/chartex" xmlns:cx8="http://schemas.microsoft.com/office/drawing/2016/5/14/chartex" xmlns:mc="http://schemas.openxmlformats.org/markup-compatibility/2006" xmlns:aink="http://schemas.microsoft.com/office/drawing/2016/ink" xmlns:am3d="http://schemas.microsoft.com/office/drawing/2017/model3d" xmlns:o="urn:schemas-microsoft-com:office:office" xmlns:r="http://schemas.openxmlformats.org/officeDocument/2006/relationships" xmlns:m="http://schemas.openxmlformats.org/officeDocument/2006/math" xmlns:v="urn:schemas-microsoft-com:vml" xmlns:wp14="http://schemas.microsoft.com/office/word/2010/wordprocessingDrawing" xmlns:wp="http://schemas.openxmlformats.org/drawingml/2006/wordprocessingDrawing" xmlns:w10="urn:schemas-microsoft-com:office:word" xmlns:w="http://schemas.openxmlformats.org/wordprocessingml/2006/main" xmlns:w14="http://schemas.microsoft.com/office/word/2010/wordml" xmlns:w15="http://schemas.microsoft.com/office/word/2012/wordml" xmlns:w16cid="http://schemas.microsoft.com/office/word/2016/wordml/cid" xmlns:w16se="http://schemas.microsoft.com/office/word/2015/wordml/symex" xmlns:wpg="http://schemas.microsoft.com/office/word/2010/wordprocessingGroup" xmlns:wpi="http://schemas.microsoft.com/office/word/2010/wordprocessingInk" xmlns:wne="http://schemas.microsoft.com/office/word/2006/wordml" xmlns:wps="http://schemas.microsoft.com/office/word/2010/wordprocessingShape" mc:Ignorable="w14 w15 w16se w16cid wp14">
   <w:endnote w:type="separator" w:id="-1">
     <w:p>
       <w:pPr>
@@ -1138,7 +2369,7 @@
 </file>
 
 <file path=word/footer1.xml><?xml version="1.0" encoding="utf-8"?>
-<w:ftr xmlns:wpc="http://schemas.microsoft.com/office/word/2010/wordprocessingCanvas" xmlns:cx="http://schemas.microsoft.com/office/drawing/2014/chartex" xmlns:cx1="http://schemas.microsoft.com/office/drawing/2015/9/8/chartex" xmlns:cx2="http://schemas.microsoft.com/office/drawing/2015/10/21/chartex" xmlns:cx3="http://schemas.microsoft.com/office/drawing/2016/5/9/chartex" xmlns:cx4="http://schemas.microsoft.com/office/drawing/2016/5/10/chartex" xmlns:cx5="http://schemas.microsoft.com/office/drawing/2016/5/11/chartex" xmlns:cx6="http://schemas.microsoft.com/office/drawing/2016/5/12/chartex" xmlns:cx7="http://schemas.microsoft.com/office/drawing/2016/5/13/chartex" xmlns:cx8="http://schemas.microsoft.com/office/drawing/2016/5/14/chartex" xmlns:mc="http://schemas.openxmlformats.org/markup-compatibility/2006" xmlns:o="urn:schemas-microsoft-com:office:office" xmlns:r="http://schemas.openxmlformats.org/officeDocument/2006/relationships" xmlns:m="http://schemas.openxmlformats.org/officeDocument/2006/math" xmlns:v="urn:schemas-microsoft-com:vml" xmlns:wp14="http://schemas.microsoft.com/office/word/2010/wordprocessingDrawing" xmlns:wp="http://schemas.openxmlformats.org/drawingml/2006/wordprocessingDrawing" xmlns:w10="urn:schemas-microsoft-com:office:word" xmlns:w="http://schemas.openxmlformats.org/wordprocessingml/2006/main" xmlns:w14="http://schemas.microsoft.com/office/word/2010/wordml" xmlns:w15="http://schemas.microsoft.com/office/word/2012/wordml" xmlns:w16se="http://schemas.microsoft.com/office/word/2015/wordml/symex" xmlns:wpg="http://schemas.microsoft.com/office/word/2010/wordprocessingGroup" xmlns:wpi="http://schemas.microsoft.com/office/word/2010/wordprocessingInk" xmlns:wne="http://schemas.microsoft.com/office/word/2006/wordml" xmlns:wps="http://schemas.microsoft.com/office/word/2010/wordprocessingShape" mc:Ignorable="w14 w15 w16se wp14">
+<w:ftr xmlns:wpc="http://schemas.microsoft.com/office/word/2010/wordprocessingCanvas" xmlns:cx="http://schemas.microsoft.com/office/drawing/2014/chartex" xmlns:cx1="http://schemas.microsoft.com/office/drawing/2015/9/8/chartex" xmlns:cx2="http://schemas.microsoft.com/office/drawing/2015/10/21/chartex" xmlns:cx3="http://schemas.microsoft.com/office/drawing/2016/5/9/chartex" xmlns:cx4="http://schemas.microsoft.com/office/drawing/2016/5/10/chartex" xmlns:cx5="http://schemas.microsoft.com/office/drawing/2016/5/11/chartex" xmlns:cx6="http://schemas.microsoft.com/office/drawing/2016/5/12/chartex" xmlns:cx7="http://schemas.microsoft.com/office/drawing/2016/5/13/chartex" xmlns:cx8="http://schemas.microsoft.com/office/drawing/2016/5/14/chartex" xmlns:mc="http://schemas.openxmlformats.org/markup-compatibility/2006" xmlns:aink="http://schemas.microsoft.com/office/drawing/2016/ink" xmlns:am3d="http://schemas.microsoft.com/office/drawing/2017/model3d" xmlns:o="urn:schemas-microsoft-com:office:office" xmlns:r="http://schemas.openxmlformats.org/officeDocument/2006/relationships" xmlns:m="http://schemas.openxmlformats.org/officeDocument/2006/math" xmlns:v="urn:schemas-microsoft-com:vml" xmlns:wp14="http://schemas.microsoft.com/office/word/2010/wordprocessingDrawing" xmlns:wp="http://schemas.openxmlformats.org/drawingml/2006/wordprocessingDrawing" xmlns:w10="urn:schemas-microsoft-com:office:word" xmlns:w="http://schemas.openxmlformats.org/wordprocessingml/2006/main" xmlns:w14="http://schemas.microsoft.com/office/word/2010/wordml" xmlns:w15="http://schemas.microsoft.com/office/word/2012/wordml" xmlns:w16cid="http://schemas.microsoft.com/office/word/2016/wordml/cid" xmlns:w16se="http://schemas.microsoft.com/office/word/2015/wordml/symex" xmlns:wpg="http://schemas.microsoft.com/office/word/2010/wordprocessingGroup" xmlns:wpi="http://schemas.microsoft.com/office/word/2010/wordprocessingInk" xmlns:wne="http://schemas.microsoft.com/office/word/2006/wordml" xmlns:wps="http://schemas.microsoft.com/office/word/2010/wordprocessingShape" mc:Ignorable="w14 w15 w16se w16cid wp14">
   <w:p>
     <w:pPr>
       <w:spacing w:after="0" w:line="240" w:lineRule="auto"/>
@@ -1278,7 +2509,7 @@
         <w:color w:val="2E74B5"/>
         <w:sz w:val="22"/>
       </w:rPr>
-      <w:t xml:space="preserve"> </w:t>
+      <w:tab/>
     </w:r>
     <w:r>
       <w:rPr>
@@ -1286,7 +2517,13 @@
         <w:sz w:val="22"/>
       </w:rPr>
       <w:tab/>
-      <w:t xml:space="preserve">  </w:t>
+    </w:r>
+    <w:r>
+      <w:rPr>
+        <w:color w:val="2E74B5"/>
+        <w:sz w:val="22"/>
+      </w:rPr>
+      <w:tab/>
     </w:r>
     <w:r>
       <w:rPr>
@@ -1342,22 +2579,28 @@
         <w:sz w:val="22"/>
       </w:rPr>
       <w:tab/>
-      <w:t xml:space="preserve"> </w:t>
+      <w:t xml:space="preserve">        </w:t>
     </w:r>
     <w:r>
       <w:rPr>
         <w:color w:val="2E74B5"/>
         <w:sz w:val="22"/>
       </w:rPr>
-      <w:tab/>
-      <w:t xml:space="preserve">        &lt;NOMBRE DEL DOCUMENTO&gt; | </w:t>
+      <w:t>MANUAL DE PRUEBAS</w:t>
+    </w:r>
+    <w:r>
+      <w:rPr>
+        <w:color w:val="2E74B5"/>
+        <w:sz w:val="22"/>
+      </w:rPr>
+      <w:t xml:space="preserve"> | </w:t>
     </w:r>
   </w:p>
 </w:ftr>
 </file>
 
 <file path=word/footer2.xml><?xml version="1.0" encoding="utf-8"?>
-<w:ftr xmlns:wpc="http://schemas.microsoft.com/office/word/2010/wordprocessingCanvas" xmlns:cx="http://schemas.microsoft.com/office/drawing/2014/chartex" xmlns:cx1="http://schemas.microsoft.com/office/drawing/2015/9/8/chartex" xmlns:cx2="http://schemas.microsoft.com/office/drawing/2015/10/21/chartex" xmlns:cx3="http://schemas.microsoft.com/office/drawing/2016/5/9/chartex" xmlns:cx4="http://schemas.microsoft.com/office/drawing/2016/5/10/chartex" xmlns:cx5="http://schemas.microsoft.com/office/drawing/2016/5/11/chartex" xmlns:cx6="http://schemas.microsoft.com/office/drawing/2016/5/12/chartex" xmlns:cx7="http://schemas.microsoft.com/office/drawing/2016/5/13/chartex" xmlns:cx8="http://schemas.microsoft.com/office/drawing/2016/5/14/chartex" xmlns:mc="http://schemas.openxmlformats.org/markup-compatibility/2006" xmlns:o="urn:schemas-microsoft-com:office:office" xmlns:r="http://schemas.openxmlformats.org/officeDocument/2006/relationships" xmlns:m="http://schemas.openxmlformats.org/officeDocument/2006/math" xmlns:v="urn:schemas-microsoft-com:vml" xmlns:wp14="http://schemas.microsoft.com/office/word/2010/wordprocessingDrawing" xmlns:wp="http://schemas.openxmlformats.org/drawingml/2006/wordprocessingDrawing" xmlns:w10="urn:schemas-microsoft-com:office:word" xmlns:w="http://schemas.openxmlformats.org/wordprocessingml/2006/main" xmlns:w14="http://schemas.microsoft.com/office/word/2010/wordml" xmlns:w15="http://schemas.microsoft.com/office/word/2012/wordml" xmlns:w16se="http://schemas.microsoft.com/office/word/2015/wordml/symex" xmlns:wpg="http://schemas.microsoft.com/office/word/2010/wordprocessingGroup" xmlns:wpi="http://schemas.microsoft.com/office/word/2010/wordprocessingInk" xmlns:wne="http://schemas.microsoft.com/office/word/2006/wordml" xmlns:wps="http://schemas.microsoft.com/office/word/2010/wordprocessingShape" mc:Ignorable="w14 w15 w16se wp14">
+<w:ftr xmlns:wpc="http://schemas.microsoft.com/office/word/2010/wordprocessingCanvas" xmlns:cx="http://schemas.microsoft.com/office/drawing/2014/chartex" xmlns:cx1="http://schemas.microsoft.com/office/drawing/2015/9/8/chartex" xmlns:cx2="http://schemas.microsoft.com/office/drawing/2015/10/21/chartex" xmlns:cx3="http://schemas.microsoft.com/office/drawing/2016/5/9/chartex" xmlns:cx4="http://schemas.microsoft.com/office/drawing/2016/5/10/chartex" xmlns:cx5="http://schemas.microsoft.com/office/drawing/2016/5/11/chartex" xmlns:cx6="http://schemas.microsoft.com/office/drawing/2016/5/12/chartex" xmlns:cx7="http://schemas.microsoft.com/office/drawing/2016/5/13/chartex" xmlns:cx8="http://schemas.microsoft.com/office/drawing/2016/5/14/chartex" xmlns:mc="http://schemas.openxmlformats.org/markup-compatibility/2006" xmlns:aink="http://schemas.microsoft.com/office/drawing/2016/ink" xmlns:am3d="http://schemas.microsoft.com/office/drawing/2017/model3d" xmlns:o="urn:schemas-microsoft-com:office:office" xmlns:r="http://schemas.openxmlformats.org/officeDocument/2006/relationships" xmlns:m="http://schemas.openxmlformats.org/officeDocument/2006/math" xmlns:v="urn:schemas-microsoft-com:vml" xmlns:wp14="http://schemas.microsoft.com/office/word/2010/wordprocessingDrawing" xmlns:wp="http://schemas.openxmlformats.org/drawingml/2006/wordprocessingDrawing" xmlns:w10="urn:schemas-microsoft-com:office:word" xmlns:w="http://schemas.openxmlformats.org/wordprocessingml/2006/main" xmlns:w14="http://schemas.microsoft.com/office/word/2010/wordml" xmlns:w15="http://schemas.microsoft.com/office/word/2012/wordml" xmlns:w16cid="http://schemas.microsoft.com/office/word/2016/wordml/cid" xmlns:w16se="http://schemas.microsoft.com/office/word/2015/wordml/symex" xmlns:wpg="http://schemas.microsoft.com/office/word/2010/wordprocessingGroup" xmlns:wpi="http://schemas.microsoft.com/office/word/2010/wordprocessingInk" xmlns:wne="http://schemas.microsoft.com/office/word/2006/wordml" xmlns:wps="http://schemas.microsoft.com/office/word/2010/wordprocessingShape" mc:Ignorable="w14 w15 w16se w16cid wp14">
   <w:p>
     <w:pPr>
       <w:spacing w:after="0" w:line="240" w:lineRule="auto"/>
@@ -1590,7 +2833,7 @@
 </file>
 
 <file path=word/footer3.xml><?xml version="1.0" encoding="utf-8"?>
-<w:ftr xmlns:wpc="http://schemas.microsoft.com/office/word/2010/wordprocessingCanvas" xmlns:cx="http://schemas.microsoft.com/office/drawing/2014/chartex" xmlns:cx1="http://schemas.microsoft.com/office/drawing/2015/9/8/chartex" xmlns:cx2="http://schemas.microsoft.com/office/drawing/2015/10/21/chartex" xmlns:cx3="http://schemas.microsoft.com/office/drawing/2016/5/9/chartex" xmlns:cx4="http://schemas.microsoft.com/office/drawing/2016/5/10/chartex" xmlns:cx5="http://schemas.microsoft.com/office/drawing/2016/5/11/chartex" xmlns:cx6="http://schemas.microsoft.com/office/drawing/2016/5/12/chartex" xmlns:cx7="http://schemas.microsoft.com/office/drawing/2016/5/13/chartex" xmlns:cx8="http://schemas.microsoft.com/office/drawing/2016/5/14/chartex" xmlns:mc="http://schemas.openxmlformats.org/markup-compatibility/2006" xmlns:o="urn:schemas-microsoft-com:office:office" xmlns:r="http://schemas.openxmlformats.org/officeDocument/2006/relationships" xmlns:m="http://schemas.openxmlformats.org/officeDocument/2006/math" xmlns:v="urn:schemas-microsoft-com:vml" xmlns:wp14="http://schemas.microsoft.com/office/word/2010/wordprocessingDrawing" xmlns:wp="http://schemas.openxmlformats.org/drawingml/2006/wordprocessingDrawing" xmlns:w10="urn:schemas-microsoft-com:office:word" xmlns:w="http://schemas.openxmlformats.org/wordprocessingml/2006/main" xmlns:w14="http://schemas.microsoft.com/office/word/2010/wordml" xmlns:w15="http://schemas.microsoft.com/office/word/2012/wordml" xmlns:w16se="http://schemas.microsoft.com/office/word/2015/wordml/symex" xmlns:wpg="http://schemas.microsoft.com/office/word/2010/wordprocessingGroup" xmlns:wpi="http://schemas.microsoft.com/office/word/2010/wordprocessingInk" xmlns:wne="http://schemas.microsoft.com/office/word/2006/wordml" xmlns:wps="http://schemas.microsoft.com/office/word/2010/wordprocessingShape" mc:Ignorable="w14 w15 w16se wp14">
+<w:ftr xmlns:wpc="http://schemas.microsoft.com/office/word/2010/wordprocessingCanvas" xmlns:cx="http://schemas.microsoft.com/office/drawing/2014/chartex" xmlns:cx1="http://schemas.microsoft.com/office/drawing/2015/9/8/chartex" xmlns:cx2="http://schemas.microsoft.com/office/drawing/2015/10/21/chartex" xmlns:cx3="http://schemas.microsoft.com/office/drawing/2016/5/9/chartex" xmlns:cx4="http://schemas.microsoft.com/office/drawing/2016/5/10/chartex" xmlns:cx5="http://schemas.microsoft.com/office/drawing/2016/5/11/chartex" xmlns:cx6="http://schemas.microsoft.com/office/drawing/2016/5/12/chartex" xmlns:cx7="http://schemas.microsoft.com/office/drawing/2016/5/13/chartex" xmlns:cx8="http://schemas.microsoft.com/office/drawing/2016/5/14/chartex" xmlns:mc="http://schemas.openxmlformats.org/markup-compatibility/2006" xmlns:aink="http://schemas.microsoft.com/office/drawing/2016/ink" xmlns:am3d="http://schemas.microsoft.com/office/drawing/2017/model3d" xmlns:o="urn:schemas-microsoft-com:office:office" xmlns:r="http://schemas.openxmlformats.org/officeDocument/2006/relationships" xmlns:m="http://schemas.openxmlformats.org/officeDocument/2006/math" xmlns:v="urn:schemas-microsoft-com:vml" xmlns:wp14="http://schemas.microsoft.com/office/word/2010/wordprocessingDrawing" xmlns:wp="http://schemas.openxmlformats.org/drawingml/2006/wordprocessingDrawing" xmlns:w10="urn:schemas-microsoft-com:office:word" xmlns:w="http://schemas.openxmlformats.org/wordprocessingml/2006/main" xmlns:w14="http://schemas.microsoft.com/office/word/2010/wordml" xmlns:w15="http://schemas.microsoft.com/office/word/2012/wordml" xmlns:w16cid="http://schemas.microsoft.com/office/word/2016/wordml/cid" xmlns:w16se="http://schemas.microsoft.com/office/word/2015/wordml/symex" xmlns:wpg="http://schemas.microsoft.com/office/word/2010/wordprocessingGroup" xmlns:wpi="http://schemas.microsoft.com/office/word/2010/wordprocessingInk" xmlns:wne="http://schemas.microsoft.com/office/word/2006/wordml" xmlns:wps="http://schemas.microsoft.com/office/word/2010/wordprocessingShape" mc:Ignorable="w14 w15 w16se w16cid wp14">
   <w:p>
     <w:pPr>
       <w:spacing w:after="0" w:line="240" w:lineRule="auto"/>
@@ -1603,6 +2846,13 @@
         <w:sz w:val="18"/>
       </w:rPr>
       <w:t>Aldo Castañeda Vargas y José Eduardo Morales</w:t>
+    </w:r>
+    <w:r>
+      <w:rPr>
+        <w:color w:val="7F7F7F"/>
+        <w:sz w:val="18"/>
+      </w:rPr>
+      <w:t xml:space="preserve"> Hernández</w:t>
     </w:r>
   </w:p>
   <w:p>
@@ -1616,7 +2866,7 @@
 </file>
 
 <file path=word/footnotes.xml><?xml version="1.0" encoding="utf-8"?>
-<w:footnotes xmlns:wpc="http://schemas.microsoft.com/office/word/2010/wordprocessingCanvas" xmlns:cx="http://schemas.microsoft.com/office/drawing/2014/chartex" xmlns:cx1="http://schemas.microsoft.com/office/drawing/2015/9/8/chartex" xmlns:cx2="http://schemas.microsoft.com/office/drawing/2015/10/21/chartex" xmlns:cx3="http://schemas.microsoft.com/office/drawing/2016/5/9/chartex" xmlns:cx4="http://schemas.microsoft.com/office/drawing/2016/5/10/chartex" xmlns:cx5="http://schemas.microsoft.com/office/drawing/2016/5/11/chartex" xmlns:cx6="http://schemas.microsoft.com/office/drawing/2016/5/12/chartex" xmlns:cx7="http://schemas.microsoft.com/office/drawing/2016/5/13/chartex" xmlns:cx8="http://schemas.microsoft.com/office/drawing/2016/5/14/chartex" xmlns:mc="http://schemas.openxmlformats.org/markup-compatibility/2006" xmlns:o="urn:schemas-microsoft-com:office:office" xmlns:r="http://schemas.openxmlformats.org/officeDocument/2006/relationships" xmlns:m="http://schemas.openxmlformats.org/officeDocument/2006/math" xmlns:v="urn:schemas-microsoft-com:vml" xmlns:wp14="http://schemas.microsoft.com/office/word/2010/wordprocessingDrawing" xmlns:wp="http://schemas.openxmlformats.org/drawingml/2006/wordprocessingDrawing" xmlns:w10="urn:schemas-microsoft-com:office:word" xmlns:w="http://schemas.openxmlformats.org/wordprocessingml/2006/main" xmlns:w14="http://schemas.microsoft.com/office/word/2010/wordml" xmlns:w15="http://schemas.microsoft.com/office/word/2012/wordml" xmlns:w16se="http://schemas.microsoft.com/office/word/2015/wordml/symex" xmlns:wpg="http://schemas.microsoft.com/office/word/2010/wordprocessingGroup" xmlns:wpi="http://schemas.microsoft.com/office/word/2010/wordprocessingInk" xmlns:wne="http://schemas.microsoft.com/office/word/2006/wordml" xmlns:wps="http://schemas.microsoft.com/office/word/2010/wordprocessingShape" mc:Ignorable="w14 w15 w16se wp14">
+<w:footnotes xmlns:wpc="http://schemas.microsoft.com/office/word/2010/wordprocessingCanvas" xmlns:cx="http://schemas.microsoft.com/office/drawing/2014/chartex" xmlns:cx1="http://schemas.microsoft.com/office/drawing/2015/9/8/chartex" xmlns:cx2="http://schemas.microsoft.com/office/drawing/2015/10/21/chartex" xmlns:cx3="http://schemas.microsoft.com/office/drawing/2016/5/9/chartex" xmlns:cx4="http://schemas.microsoft.com/office/drawing/2016/5/10/chartex" xmlns:cx5="http://schemas.microsoft.com/office/drawing/2016/5/11/chartex" xmlns:cx6="http://schemas.microsoft.com/office/drawing/2016/5/12/chartex" xmlns:cx7="http://schemas.microsoft.com/office/drawing/2016/5/13/chartex" xmlns:cx8="http://schemas.microsoft.com/office/drawing/2016/5/14/chartex" xmlns:mc="http://schemas.openxmlformats.org/markup-compatibility/2006" xmlns:aink="http://schemas.microsoft.com/office/drawing/2016/ink" xmlns:am3d="http://schemas.microsoft.com/office/drawing/2017/model3d" xmlns:o="urn:schemas-microsoft-com:office:office" xmlns:r="http://schemas.openxmlformats.org/officeDocument/2006/relationships" xmlns:m="http://schemas.openxmlformats.org/officeDocument/2006/math" xmlns:v="urn:schemas-microsoft-com:vml" xmlns:wp14="http://schemas.microsoft.com/office/word/2010/wordprocessingDrawing" xmlns:wp="http://schemas.openxmlformats.org/drawingml/2006/wordprocessingDrawing" xmlns:w10="urn:schemas-microsoft-com:office:word" xmlns:w="http://schemas.openxmlformats.org/wordprocessingml/2006/main" xmlns:w14="http://schemas.microsoft.com/office/word/2010/wordml" xmlns:w15="http://schemas.microsoft.com/office/word/2012/wordml" xmlns:w16cid="http://schemas.microsoft.com/office/word/2016/wordml/cid" xmlns:w16se="http://schemas.microsoft.com/office/word/2015/wordml/symex" xmlns:wpg="http://schemas.microsoft.com/office/word/2010/wordprocessingGroup" xmlns:wpi="http://schemas.microsoft.com/office/word/2010/wordprocessingInk" xmlns:wne="http://schemas.microsoft.com/office/word/2006/wordml" xmlns:wps="http://schemas.microsoft.com/office/word/2010/wordprocessingShape" mc:Ignorable="w14 w15 w16se w16cid wp14">
   <w:footnote w:type="separator" w:id="-1">
     <w:p>
       <w:pPr>
@@ -1641,7 +2891,7 @@
 </file>
 
 <file path=word/header1.xml><?xml version="1.0" encoding="utf-8"?>
-<w:hdr xmlns:wpc="http://schemas.microsoft.com/office/word/2010/wordprocessingCanvas" xmlns:cx="http://schemas.microsoft.com/office/drawing/2014/chartex" xmlns:cx1="http://schemas.microsoft.com/office/drawing/2015/9/8/chartex" xmlns:cx2="http://schemas.microsoft.com/office/drawing/2015/10/21/chartex" xmlns:cx3="http://schemas.microsoft.com/office/drawing/2016/5/9/chartex" xmlns:cx4="http://schemas.microsoft.com/office/drawing/2016/5/10/chartex" xmlns:cx5="http://schemas.microsoft.com/office/drawing/2016/5/11/chartex" xmlns:cx6="http://schemas.microsoft.com/office/drawing/2016/5/12/chartex" xmlns:cx7="http://schemas.microsoft.com/office/drawing/2016/5/13/chartex" xmlns:cx8="http://schemas.microsoft.com/office/drawing/2016/5/14/chartex" xmlns:mc="http://schemas.openxmlformats.org/markup-compatibility/2006" xmlns:o="urn:schemas-microsoft-com:office:office" xmlns:r="http://schemas.openxmlformats.org/officeDocument/2006/relationships" xmlns:m="http://schemas.openxmlformats.org/officeDocument/2006/math" xmlns:v="urn:schemas-microsoft-com:vml" xmlns:wp14="http://schemas.microsoft.com/office/word/2010/wordprocessingDrawing" xmlns:wp="http://schemas.openxmlformats.org/drawingml/2006/wordprocessingDrawing" xmlns:w10="urn:schemas-microsoft-com:office:word" xmlns:w="http://schemas.openxmlformats.org/wordprocessingml/2006/main" xmlns:w14="http://schemas.microsoft.com/office/word/2010/wordml" xmlns:w15="http://schemas.microsoft.com/office/word/2012/wordml" xmlns:w16se="http://schemas.microsoft.com/office/word/2015/wordml/symex" xmlns:wpg="http://schemas.microsoft.com/office/word/2010/wordprocessingGroup" xmlns:wpi="http://schemas.microsoft.com/office/word/2010/wordprocessingInk" xmlns:wne="http://schemas.microsoft.com/office/word/2006/wordml" xmlns:wps="http://schemas.microsoft.com/office/word/2010/wordprocessingShape" mc:Ignorable="w14 w15 w16se wp14">
+<w:hdr xmlns:wpc="http://schemas.microsoft.com/office/word/2010/wordprocessingCanvas" xmlns:cx="http://schemas.microsoft.com/office/drawing/2014/chartex" xmlns:cx1="http://schemas.microsoft.com/office/drawing/2015/9/8/chartex" xmlns:cx2="http://schemas.microsoft.com/office/drawing/2015/10/21/chartex" xmlns:cx3="http://schemas.microsoft.com/office/drawing/2016/5/9/chartex" xmlns:cx4="http://schemas.microsoft.com/office/drawing/2016/5/10/chartex" xmlns:cx5="http://schemas.microsoft.com/office/drawing/2016/5/11/chartex" xmlns:cx6="http://schemas.microsoft.com/office/drawing/2016/5/12/chartex" xmlns:cx7="http://schemas.microsoft.com/office/drawing/2016/5/13/chartex" xmlns:cx8="http://schemas.microsoft.com/office/drawing/2016/5/14/chartex" xmlns:mc="http://schemas.openxmlformats.org/markup-compatibility/2006" xmlns:aink="http://schemas.microsoft.com/office/drawing/2016/ink" xmlns:am3d="http://schemas.microsoft.com/office/drawing/2017/model3d" xmlns:o="urn:schemas-microsoft-com:office:office" xmlns:r="http://schemas.openxmlformats.org/officeDocument/2006/relationships" xmlns:m="http://schemas.openxmlformats.org/officeDocument/2006/math" xmlns:v="urn:schemas-microsoft-com:vml" xmlns:wp14="http://schemas.microsoft.com/office/word/2010/wordprocessingDrawing" xmlns:wp="http://schemas.openxmlformats.org/drawingml/2006/wordprocessingDrawing" xmlns:w10="urn:schemas-microsoft-com:office:word" xmlns:w="http://schemas.openxmlformats.org/wordprocessingml/2006/main" xmlns:w14="http://schemas.microsoft.com/office/word/2010/wordml" xmlns:w15="http://schemas.microsoft.com/office/word/2012/wordml" xmlns:w16cid="http://schemas.microsoft.com/office/word/2016/wordml/cid" xmlns:w16se="http://schemas.microsoft.com/office/word/2015/wordml/symex" xmlns:wpg="http://schemas.microsoft.com/office/word/2010/wordprocessingGroup" xmlns:wpi="http://schemas.microsoft.com/office/word/2010/wordprocessingInk" xmlns:wne="http://schemas.microsoft.com/office/word/2006/wordml" xmlns:wps="http://schemas.microsoft.com/office/word/2010/wordprocessingShape" mc:Ignorable="w14 w15 w16se w16cid wp14">
   <w:p>
     <w:pPr>
       <w:spacing w:after="43" w:line="240" w:lineRule="auto"/>
@@ -1654,7 +2904,7 @@
         <w:color w:val="5B9BD5"/>
         <w:sz w:val="28"/>
       </w:rPr>
-      <w:t xml:space="preserve">&lt;NOMBRE DEL PROYECTO&gt; </w:t>
+      <w:t>AppFCC</w:t>
     </w:r>
   </w:p>
   <w:p>
@@ -1774,7 +3024,15 @@
         <w:color w:val="5B9BD5"/>
         <w:sz w:val="28"/>
       </w:rPr>
-      <w:t xml:space="preserve">ESTÁNDAR DE DOCUMENTACIÓN </w:t>
+      <w:t>MANUAL DE PRUEBAS</w:t>
+    </w:r>
+    <w:r>
+      <w:rPr>
+        <w:b/>
+        <w:color w:val="5B9BD5"/>
+        <w:sz w:val="28"/>
+      </w:rPr>
+      <w:t xml:space="preserve"> </w:t>
     </w:r>
   </w:p>
   <w:p>
@@ -1954,14 +3212,13 @@
 </file>
 
 <file path=word/header2.xml><?xml version="1.0" encoding="utf-8"?>
-<w:hdr xmlns:wpc="http://schemas.microsoft.com/office/word/2010/wordprocessingCanvas" xmlns:cx="http://schemas.microsoft.com/office/drawing/2014/chartex" xmlns:cx1="http://schemas.microsoft.com/office/drawing/2015/9/8/chartex" xmlns:cx2="http://schemas.microsoft.com/office/drawing/2015/10/21/chartex" xmlns:cx3="http://schemas.microsoft.com/office/drawing/2016/5/9/chartex" xmlns:cx4="http://schemas.microsoft.com/office/drawing/2016/5/10/chartex" xmlns:cx5="http://schemas.microsoft.com/office/drawing/2016/5/11/chartex" xmlns:cx6="http://schemas.microsoft.com/office/drawing/2016/5/12/chartex" xmlns:cx7="http://schemas.microsoft.com/office/drawing/2016/5/13/chartex" xmlns:cx8="http://schemas.microsoft.com/office/drawing/2016/5/14/chartex" xmlns:mc="http://schemas.openxmlformats.org/markup-compatibility/2006" xmlns:o="urn:schemas-microsoft-com:office:office" xmlns:r="http://schemas.openxmlformats.org/officeDocument/2006/relationships" xmlns:m="http://schemas.openxmlformats.org/officeDocument/2006/math" xmlns:v="urn:schemas-microsoft-com:vml" xmlns:wp14="http://schemas.microsoft.com/office/word/2010/wordprocessingDrawing" xmlns:wp="http://schemas.openxmlformats.org/drawingml/2006/wordprocessingDrawing" xmlns:w10="urn:schemas-microsoft-com:office:word" xmlns:w="http://schemas.openxmlformats.org/wordprocessingml/2006/main" xmlns:w14="http://schemas.microsoft.com/office/word/2010/wordml" xmlns:w15="http://schemas.microsoft.com/office/word/2012/wordml" xmlns:w16se="http://schemas.microsoft.com/office/word/2015/wordml/symex" xmlns:wpg="http://schemas.microsoft.com/office/word/2010/wordprocessingGroup" xmlns:wpi="http://schemas.microsoft.com/office/word/2010/wordprocessingInk" xmlns:wne="http://schemas.microsoft.com/office/word/2006/wordml" xmlns:wps="http://schemas.microsoft.com/office/word/2010/wordprocessingShape" mc:Ignorable="w14 w15 w16se wp14">
+<w:hdr xmlns:wpc="http://schemas.microsoft.com/office/word/2010/wordprocessingCanvas" xmlns:cx="http://schemas.microsoft.com/office/drawing/2014/chartex" xmlns:cx1="http://schemas.microsoft.com/office/drawing/2015/9/8/chartex" xmlns:cx2="http://schemas.microsoft.com/office/drawing/2015/10/21/chartex" xmlns:cx3="http://schemas.microsoft.com/office/drawing/2016/5/9/chartex" xmlns:cx4="http://schemas.microsoft.com/office/drawing/2016/5/10/chartex" xmlns:cx5="http://schemas.microsoft.com/office/drawing/2016/5/11/chartex" xmlns:cx6="http://schemas.microsoft.com/office/drawing/2016/5/12/chartex" xmlns:cx7="http://schemas.microsoft.com/office/drawing/2016/5/13/chartex" xmlns:cx8="http://schemas.microsoft.com/office/drawing/2016/5/14/chartex" xmlns:mc="http://schemas.openxmlformats.org/markup-compatibility/2006" xmlns:aink="http://schemas.microsoft.com/office/drawing/2016/ink" xmlns:am3d="http://schemas.microsoft.com/office/drawing/2017/model3d" xmlns:o="urn:schemas-microsoft-com:office:office" xmlns:r="http://schemas.openxmlformats.org/officeDocument/2006/relationships" xmlns:m="http://schemas.openxmlformats.org/officeDocument/2006/math" xmlns:v="urn:schemas-microsoft-com:vml" xmlns:wp14="http://schemas.microsoft.com/office/word/2010/wordprocessingDrawing" xmlns:wp="http://schemas.openxmlformats.org/drawingml/2006/wordprocessingDrawing" xmlns:w10="urn:schemas-microsoft-com:office:word" xmlns:w="http://schemas.openxmlformats.org/wordprocessingml/2006/main" xmlns:w14="http://schemas.microsoft.com/office/word/2010/wordml" xmlns:w15="http://schemas.microsoft.com/office/word/2012/wordml" xmlns:w16cid="http://schemas.microsoft.com/office/word/2016/wordml/cid" xmlns:w16se="http://schemas.microsoft.com/office/word/2015/wordml/symex" xmlns:wpg="http://schemas.microsoft.com/office/word/2010/wordprocessingGroup" xmlns:wpi="http://schemas.microsoft.com/office/word/2010/wordprocessingInk" xmlns:wne="http://schemas.microsoft.com/office/word/2006/wordml" xmlns:wps="http://schemas.microsoft.com/office/word/2010/wordprocessingShape" mc:Ignorable="w14 w15 w16se w16cid wp14">
   <w:p>
     <w:pPr>
       <w:spacing w:after="43" w:line="240" w:lineRule="auto"/>
       <w:ind w:left="0" w:firstLine="0"/>
       <w:jc w:val="left"/>
     </w:pPr>
-    <w:proofErr w:type="spellStart"/>
     <w:r>
       <w:rPr>
         <w:b/>
@@ -1970,7 +3227,6 @@
       </w:rPr>
       <w:t>AppFCC</w:t>
     </w:r>
-    <w:proofErr w:type="spellEnd"/>
   </w:p>
   <w:p>
     <w:pPr>
@@ -2337,7 +3593,7 @@
 </file>
 
 <file path=word/header3.xml><?xml version="1.0" encoding="utf-8"?>
-<w:hdr xmlns:wpc="http://schemas.microsoft.com/office/word/2010/wordprocessingCanvas" xmlns:cx="http://schemas.microsoft.com/office/drawing/2014/chartex" xmlns:cx1="http://schemas.microsoft.com/office/drawing/2015/9/8/chartex" xmlns:cx2="http://schemas.microsoft.com/office/drawing/2015/10/21/chartex" xmlns:cx3="http://schemas.microsoft.com/office/drawing/2016/5/9/chartex" xmlns:cx4="http://schemas.microsoft.com/office/drawing/2016/5/10/chartex" xmlns:cx5="http://schemas.microsoft.com/office/drawing/2016/5/11/chartex" xmlns:cx6="http://schemas.microsoft.com/office/drawing/2016/5/12/chartex" xmlns:cx7="http://schemas.microsoft.com/office/drawing/2016/5/13/chartex" xmlns:cx8="http://schemas.microsoft.com/office/drawing/2016/5/14/chartex" xmlns:mc="http://schemas.openxmlformats.org/markup-compatibility/2006" xmlns:o="urn:schemas-microsoft-com:office:office" xmlns:r="http://schemas.openxmlformats.org/officeDocument/2006/relationships" xmlns:m="http://schemas.openxmlformats.org/officeDocument/2006/math" xmlns:v="urn:schemas-microsoft-com:vml" xmlns:wp14="http://schemas.microsoft.com/office/word/2010/wordprocessingDrawing" xmlns:wp="http://schemas.openxmlformats.org/drawingml/2006/wordprocessingDrawing" xmlns:w10="urn:schemas-microsoft-com:office:word" xmlns:w="http://schemas.openxmlformats.org/wordprocessingml/2006/main" xmlns:w14="http://schemas.microsoft.com/office/word/2010/wordml" xmlns:w15="http://schemas.microsoft.com/office/word/2012/wordml" xmlns:w16se="http://schemas.microsoft.com/office/word/2015/wordml/symex" xmlns:wpg="http://schemas.microsoft.com/office/word/2010/wordprocessingGroup" xmlns:wpi="http://schemas.microsoft.com/office/word/2010/wordprocessingInk" xmlns:wne="http://schemas.microsoft.com/office/word/2006/wordml" xmlns:wps="http://schemas.microsoft.com/office/word/2010/wordprocessingShape" mc:Ignorable="w14 w15 w16se wp14">
+<w:hdr xmlns:wpc="http://schemas.microsoft.com/office/word/2010/wordprocessingCanvas" xmlns:cx="http://schemas.microsoft.com/office/drawing/2014/chartex" xmlns:cx1="http://schemas.microsoft.com/office/drawing/2015/9/8/chartex" xmlns:cx2="http://schemas.microsoft.com/office/drawing/2015/10/21/chartex" xmlns:cx3="http://schemas.microsoft.com/office/drawing/2016/5/9/chartex" xmlns:cx4="http://schemas.microsoft.com/office/drawing/2016/5/10/chartex" xmlns:cx5="http://schemas.microsoft.com/office/drawing/2016/5/11/chartex" xmlns:cx6="http://schemas.microsoft.com/office/drawing/2016/5/12/chartex" xmlns:cx7="http://schemas.microsoft.com/office/drawing/2016/5/13/chartex" xmlns:cx8="http://schemas.microsoft.com/office/drawing/2016/5/14/chartex" xmlns:mc="http://schemas.openxmlformats.org/markup-compatibility/2006" xmlns:aink="http://schemas.microsoft.com/office/drawing/2016/ink" xmlns:am3d="http://schemas.microsoft.com/office/drawing/2017/model3d" xmlns:o="urn:schemas-microsoft-com:office:office" xmlns:r="http://schemas.openxmlformats.org/officeDocument/2006/relationships" xmlns:m="http://schemas.openxmlformats.org/officeDocument/2006/math" xmlns:v="urn:schemas-microsoft-com:vml" xmlns:wp14="http://schemas.microsoft.com/office/word/2010/wordprocessingDrawing" xmlns:wp="http://schemas.openxmlformats.org/drawingml/2006/wordprocessingDrawing" xmlns:w10="urn:schemas-microsoft-com:office:word" xmlns:w="http://schemas.openxmlformats.org/wordprocessingml/2006/main" xmlns:w14="http://schemas.microsoft.com/office/word/2010/wordml" xmlns:w15="http://schemas.microsoft.com/office/word/2012/wordml" xmlns:w16cid="http://schemas.microsoft.com/office/word/2016/wordml/cid" xmlns:w16se="http://schemas.microsoft.com/office/word/2015/wordml/symex" xmlns:wpg="http://schemas.microsoft.com/office/word/2010/wordprocessingGroup" xmlns:wpi="http://schemas.microsoft.com/office/word/2010/wordprocessingInk" xmlns:wne="http://schemas.microsoft.com/office/word/2006/wordml" xmlns:wps="http://schemas.microsoft.com/office/word/2010/wordprocessingShape" mc:Ignorable="w14 w15 w16se w16cid wp14">
   <w:p>
     <w:r>
       <w:rPr>
@@ -2392,8 +3648,94 @@
 </file>
 
 <file path=word/numbering.xml><?xml version="1.0" encoding="utf-8"?>
-<w:numbering xmlns:wpc="http://schemas.microsoft.com/office/word/2010/wordprocessingCanvas" xmlns:cx="http://schemas.microsoft.com/office/drawing/2014/chartex" xmlns:cx1="http://schemas.microsoft.com/office/drawing/2015/9/8/chartex" xmlns:cx2="http://schemas.microsoft.com/office/drawing/2015/10/21/chartex" xmlns:cx3="http://schemas.microsoft.com/office/drawing/2016/5/9/chartex" xmlns:cx4="http://schemas.microsoft.com/office/drawing/2016/5/10/chartex" xmlns:cx5="http://schemas.microsoft.com/office/drawing/2016/5/11/chartex" xmlns:cx6="http://schemas.microsoft.com/office/drawing/2016/5/12/chartex" xmlns:cx7="http://schemas.microsoft.com/office/drawing/2016/5/13/chartex" xmlns:cx8="http://schemas.microsoft.com/office/drawing/2016/5/14/chartex" xmlns:mc="http://schemas.openxmlformats.org/markup-compatibility/2006" xmlns:o="urn:schemas-microsoft-com:office:office" xmlns:r="http://schemas.openxmlformats.org/officeDocument/2006/relationships" xmlns:m="http://schemas.openxmlformats.org/officeDocument/2006/math" xmlns:v="urn:schemas-microsoft-com:vml" xmlns:wp14="http://schemas.microsoft.com/office/word/2010/wordprocessingDrawing" xmlns:wp="http://schemas.openxmlformats.org/drawingml/2006/wordprocessingDrawing" xmlns:w10="urn:schemas-microsoft-com:office:word" xmlns:w="http://schemas.openxmlformats.org/wordprocessingml/2006/main" xmlns:w14="http://schemas.microsoft.com/office/word/2010/wordml" xmlns:w15="http://schemas.microsoft.com/office/word/2012/wordml" xmlns:w16se="http://schemas.microsoft.com/office/word/2015/wordml/symex" xmlns:wpg="http://schemas.microsoft.com/office/word/2010/wordprocessingGroup" xmlns:wpi="http://schemas.microsoft.com/office/word/2010/wordprocessingInk" xmlns:wne="http://schemas.microsoft.com/office/word/2006/wordml" xmlns:wps="http://schemas.microsoft.com/office/word/2010/wordprocessingShape" mc:Ignorable="w14 w15 w16se wp14">
+<w:numbering xmlns:wpc="http://schemas.microsoft.com/office/word/2010/wordprocessingCanvas" xmlns:cx="http://schemas.microsoft.com/office/drawing/2014/chartex" xmlns:cx1="http://schemas.microsoft.com/office/drawing/2015/9/8/chartex" xmlns:cx2="http://schemas.microsoft.com/office/drawing/2015/10/21/chartex" xmlns:cx3="http://schemas.microsoft.com/office/drawing/2016/5/9/chartex" xmlns:cx4="http://schemas.microsoft.com/office/drawing/2016/5/10/chartex" xmlns:cx5="http://schemas.microsoft.com/office/drawing/2016/5/11/chartex" xmlns:cx6="http://schemas.microsoft.com/office/drawing/2016/5/12/chartex" xmlns:cx7="http://schemas.microsoft.com/office/drawing/2016/5/13/chartex" xmlns:cx8="http://schemas.microsoft.com/office/drawing/2016/5/14/chartex" xmlns:mc="http://schemas.openxmlformats.org/markup-compatibility/2006" xmlns:aink="http://schemas.microsoft.com/office/drawing/2016/ink" xmlns:am3d="http://schemas.microsoft.com/office/drawing/2017/model3d" xmlns:o="urn:schemas-microsoft-com:office:office" xmlns:r="http://schemas.openxmlformats.org/officeDocument/2006/relationships" xmlns:m="http://schemas.openxmlformats.org/officeDocument/2006/math" xmlns:v="urn:schemas-microsoft-com:vml" xmlns:wp14="http://schemas.microsoft.com/office/word/2010/wordprocessingDrawing" xmlns:wp="http://schemas.openxmlformats.org/drawingml/2006/wordprocessingDrawing" xmlns:w10="urn:schemas-microsoft-com:office:word" xmlns:w="http://schemas.openxmlformats.org/wordprocessingml/2006/main" xmlns:w14="http://schemas.microsoft.com/office/word/2010/wordml" xmlns:w15="http://schemas.microsoft.com/office/word/2012/wordml" xmlns:w16cid="http://schemas.microsoft.com/office/word/2016/wordml/cid" xmlns:w16se="http://schemas.microsoft.com/office/word/2015/wordml/symex" xmlns:wpg="http://schemas.microsoft.com/office/word/2010/wordprocessingGroup" xmlns:wpi="http://schemas.microsoft.com/office/word/2010/wordprocessingInk" xmlns:wne="http://schemas.microsoft.com/office/word/2006/wordml" xmlns:wps="http://schemas.microsoft.com/office/word/2010/wordprocessingShape" mc:Ignorable="w14 w15 w16se w16cid wp14">
   <w:abstractNum w:abstractNumId="0" w15:restartNumberingAfterBreak="0">
+    <w:nsid w:val="12BA2F07"/>
+    <w:multiLevelType w:val="hybridMultilevel"/>
+    <w:tmpl w:val="99E8BFD6"/>
+    <w:lvl w:ilvl="0" w:tplc="080A000F">
+      <w:start w:val="1"/>
+      <w:numFmt w:val="decimal"/>
+      <w:lvlText w:val="%1."/>
+      <w:lvlJc w:val="left"/>
+      <w:pPr>
+        <w:ind w:left="1429" w:hanging="360"/>
+      </w:pPr>
+    </w:lvl>
+    <w:lvl w:ilvl="1" w:tplc="080A0019" w:tentative="1">
+      <w:start w:val="1"/>
+      <w:numFmt w:val="lowerLetter"/>
+      <w:lvlText w:val="%2."/>
+      <w:lvlJc w:val="left"/>
+      <w:pPr>
+        <w:ind w:left="2149" w:hanging="360"/>
+      </w:pPr>
+    </w:lvl>
+    <w:lvl w:ilvl="2" w:tplc="080A001B" w:tentative="1">
+      <w:start w:val="1"/>
+      <w:numFmt w:val="lowerRoman"/>
+      <w:lvlText w:val="%3."/>
+      <w:lvlJc w:val="right"/>
+      <w:pPr>
+        <w:ind w:left="2869" w:hanging="180"/>
+      </w:pPr>
+    </w:lvl>
+    <w:lvl w:ilvl="3" w:tplc="080A000F" w:tentative="1">
+      <w:start w:val="1"/>
+      <w:numFmt w:val="decimal"/>
+      <w:lvlText w:val="%4."/>
+      <w:lvlJc w:val="left"/>
+      <w:pPr>
+        <w:ind w:left="3589" w:hanging="360"/>
+      </w:pPr>
+    </w:lvl>
+    <w:lvl w:ilvl="4" w:tplc="080A0019" w:tentative="1">
+      <w:start w:val="1"/>
+      <w:numFmt w:val="lowerLetter"/>
+      <w:lvlText w:val="%5."/>
+      <w:lvlJc w:val="left"/>
+      <w:pPr>
+        <w:ind w:left="4309" w:hanging="360"/>
+      </w:pPr>
+    </w:lvl>
+    <w:lvl w:ilvl="5" w:tplc="080A001B" w:tentative="1">
+      <w:start w:val="1"/>
+      <w:numFmt w:val="lowerRoman"/>
+      <w:lvlText w:val="%6."/>
+      <w:lvlJc w:val="right"/>
+      <w:pPr>
+        <w:ind w:left="5029" w:hanging="180"/>
+      </w:pPr>
+    </w:lvl>
+    <w:lvl w:ilvl="6" w:tplc="080A000F" w:tentative="1">
+      <w:start w:val="1"/>
+      <w:numFmt w:val="decimal"/>
+      <w:lvlText w:val="%7."/>
+      <w:lvlJc w:val="left"/>
+      <w:pPr>
+        <w:ind w:left="5749" w:hanging="360"/>
+      </w:pPr>
+    </w:lvl>
+    <w:lvl w:ilvl="7" w:tplc="080A0019" w:tentative="1">
+      <w:start w:val="1"/>
+      <w:numFmt w:val="lowerLetter"/>
+      <w:lvlText w:val="%8."/>
+      <w:lvlJc w:val="left"/>
+      <w:pPr>
+        <w:ind w:left="6469" w:hanging="360"/>
+      </w:pPr>
+    </w:lvl>
+    <w:lvl w:ilvl="8" w:tplc="080A001B" w:tentative="1">
+      <w:start w:val="1"/>
+      <w:numFmt w:val="lowerRoman"/>
+      <w:lvlText w:val="%9."/>
+      <w:lvlJc w:val="right"/>
+      <w:pPr>
+        <w:ind w:left="7189" w:hanging="180"/>
+      </w:pPr>
+    </w:lvl>
+  </w:abstractNum>
+  <w:abstractNum w:abstractNumId="1" w15:restartNumberingAfterBreak="0">
     <w:nsid w:val="22461211"/>
     <w:multiLevelType w:val="hybridMultilevel"/>
     <w:tmpl w:val="86D4143E"/>
@@ -2596,7 +3938,7 @@
       </w:rPr>
     </w:lvl>
   </w:abstractNum>
-  <w:abstractNum w:abstractNumId="1" w15:restartNumberingAfterBreak="0">
+  <w:abstractNum w:abstractNumId="2" w15:restartNumberingAfterBreak="0">
     <w:nsid w:val="38AC6EAA"/>
     <w:multiLevelType w:val="hybridMultilevel"/>
     <w:tmpl w:val="03A6620C"/>
@@ -2709,7 +4051,7 @@
       </w:rPr>
     </w:lvl>
   </w:abstractNum>
-  <w:abstractNum w:abstractNumId="2" w15:restartNumberingAfterBreak="0">
+  <w:abstractNum w:abstractNumId="3" w15:restartNumberingAfterBreak="0">
     <w:nsid w:val="45963E39"/>
     <w:multiLevelType w:val="hybridMultilevel"/>
     <w:tmpl w:val="CB8C7978"/>
@@ -2822,7 +4164,7 @@
       </w:rPr>
     </w:lvl>
   </w:abstractNum>
-  <w:abstractNum w:abstractNumId="3" w15:restartNumberingAfterBreak="0">
+  <w:abstractNum w:abstractNumId="4" w15:restartNumberingAfterBreak="0">
     <w:nsid w:val="48A93619"/>
     <w:multiLevelType w:val="hybridMultilevel"/>
     <w:tmpl w:val="3244A4FC"/>
@@ -3025,7 +4367,7 @@
       </w:rPr>
     </w:lvl>
   </w:abstractNum>
-  <w:abstractNum w:abstractNumId="4" w15:restartNumberingAfterBreak="0">
+  <w:abstractNum w:abstractNumId="5" w15:restartNumberingAfterBreak="0">
     <w:nsid w:val="57035706"/>
     <w:multiLevelType w:val="hybridMultilevel"/>
     <w:tmpl w:val="A9CEF908"/>
@@ -3138,7 +4480,233 @@
       </w:rPr>
     </w:lvl>
   </w:abstractNum>
-  <w:abstractNum w:abstractNumId="5" w15:restartNumberingAfterBreak="0">
+  <w:abstractNum w:abstractNumId="6" w15:restartNumberingAfterBreak="0">
+    <w:nsid w:val="62E11E82"/>
+    <w:multiLevelType w:val="hybridMultilevel"/>
+    <w:tmpl w:val="923455AC"/>
+    <w:lvl w:ilvl="0" w:tplc="080A0001">
+      <w:start w:val="1"/>
+      <w:numFmt w:val="bullet"/>
+      <w:lvlText w:val=""/>
+      <w:lvlJc w:val="left"/>
+      <w:pPr>
+        <w:ind w:left="1429" w:hanging="360"/>
+      </w:pPr>
+      <w:rPr>
+        <w:rFonts w:ascii="Symbol" w:hAnsi="Symbol" w:hint="default"/>
+      </w:rPr>
+    </w:lvl>
+    <w:lvl w:ilvl="1" w:tplc="080A0003" w:tentative="1">
+      <w:start w:val="1"/>
+      <w:numFmt w:val="bullet"/>
+      <w:lvlText w:val="o"/>
+      <w:lvlJc w:val="left"/>
+      <w:pPr>
+        <w:ind w:left="2149" w:hanging="360"/>
+      </w:pPr>
+      <w:rPr>
+        <w:rFonts w:ascii="Courier New" w:hAnsi="Courier New" w:cs="Courier New" w:hint="default"/>
+      </w:rPr>
+    </w:lvl>
+    <w:lvl w:ilvl="2" w:tplc="080A0005" w:tentative="1">
+      <w:start w:val="1"/>
+      <w:numFmt w:val="bullet"/>
+      <w:lvlText w:val=""/>
+      <w:lvlJc w:val="left"/>
+      <w:pPr>
+        <w:ind w:left="2869" w:hanging="360"/>
+      </w:pPr>
+      <w:rPr>
+        <w:rFonts w:ascii="Wingdings" w:hAnsi="Wingdings" w:hint="default"/>
+      </w:rPr>
+    </w:lvl>
+    <w:lvl w:ilvl="3" w:tplc="080A0001" w:tentative="1">
+      <w:start w:val="1"/>
+      <w:numFmt w:val="bullet"/>
+      <w:lvlText w:val=""/>
+      <w:lvlJc w:val="left"/>
+      <w:pPr>
+        <w:ind w:left="3589" w:hanging="360"/>
+      </w:pPr>
+      <w:rPr>
+        <w:rFonts w:ascii="Symbol" w:hAnsi="Symbol" w:hint="default"/>
+      </w:rPr>
+    </w:lvl>
+    <w:lvl w:ilvl="4" w:tplc="080A0003" w:tentative="1">
+      <w:start w:val="1"/>
+      <w:numFmt w:val="bullet"/>
+      <w:lvlText w:val="o"/>
+      <w:lvlJc w:val="left"/>
+      <w:pPr>
+        <w:ind w:left="4309" w:hanging="360"/>
+      </w:pPr>
+      <w:rPr>
+        <w:rFonts w:ascii="Courier New" w:hAnsi="Courier New" w:cs="Courier New" w:hint="default"/>
+      </w:rPr>
+    </w:lvl>
+    <w:lvl w:ilvl="5" w:tplc="080A0005" w:tentative="1">
+      <w:start w:val="1"/>
+      <w:numFmt w:val="bullet"/>
+      <w:lvlText w:val=""/>
+      <w:lvlJc w:val="left"/>
+      <w:pPr>
+        <w:ind w:left="5029" w:hanging="360"/>
+      </w:pPr>
+      <w:rPr>
+        <w:rFonts w:ascii="Wingdings" w:hAnsi="Wingdings" w:hint="default"/>
+      </w:rPr>
+    </w:lvl>
+    <w:lvl w:ilvl="6" w:tplc="080A0001" w:tentative="1">
+      <w:start w:val="1"/>
+      <w:numFmt w:val="bullet"/>
+      <w:lvlText w:val=""/>
+      <w:lvlJc w:val="left"/>
+      <w:pPr>
+        <w:ind w:left="5749" w:hanging="360"/>
+      </w:pPr>
+      <w:rPr>
+        <w:rFonts w:ascii="Symbol" w:hAnsi="Symbol" w:hint="default"/>
+      </w:rPr>
+    </w:lvl>
+    <w:lvl w:ilvl="7" w:tplc="080A0003" w:tentative="1">
+      <w:start w:val="1"/>
+      <w:numFmt w:val="bullet"/>
+      <w:lvlText w:val="o"/>
+      <w:lvlJc w:val="left"/>
+      <w:pPr>
+        <w:ind w:left="6469" w:hanging="360"/>
+      </w:pPr>
+      <w:rPr>
+        <w:rFonts w:ascii="Courier New" w:hAnsi="Courier New" w:cs="Courier New" w:hint="default"/>
+      </w:rPr>
+    </w:lvl>
+    <w:lvl w:ilvl="8" w:tplc="080A0005" w:tentative="1">
+      <w:start w:val="1"/>
+      <w:numFmt w:val="bullet"/>
+      <w:lvlText w:val=""/>
+      <w:lvlJc w:val="left"/>
+      <w:pPr>
+        <w:ind w:left="7189" w:hanging="360"/>
+      </w:pPr>
+      <w:rPr>
+        <w:rFonts w:ascii="Wingdings" w:hAnsi="Wingdings" w:hint="default"/>
+      </w:rPr>
+    </w:lvl>
+  </w:abstractNum>
+  <w:abstractNum w:abstractNumId="7" w15:restartNumberingAfterBreak="0">
+    <w:nsid w:val="72A74EA8"/>
+    <w:multiLevelType w:val="hybridMultilevel"/>
+    <w:tmpl w:val="DE0895C2"/>
+    <w:lvl w:ilvl="0" w:tplc="080A0001">
+      <w:start w:val="1"/>
+      <w:numFmt w:val="bullet"/>
+      <w:lvlText w:val=""/>
+      <w:lvlJc w:val="left"/>
+      <w:pPr>
+        <w:ind w:left="1429" w:hanging="360"/>
+      </w:pPr>
+      <w:rPr>
+        <w:rFonts w:ascii="Symbol" w:hAnsi="Symbol" w:hint="default"/>
+      </w:rPr>
+    </w:lvl>
+    <w:lvl w:ilvl="1" w:tplc="080A0003" w:tentative="1">
+      <w:start w:val="1"/>
+      <w:numFmt w:val="bullet"/>
+      <w:lvlText w:val="o"/>
+      <w:lvlJc w:val="left"/>
+      <w:pPr>
+        <w:ind w:left="2149" w:hanging="360"/>
+      </w:pPr>
+      <w:rPr>
+        <w:rFonts w:ascii="Courier New" w:hAnsi="Courier New" w:cs="Courier New" w:hint="default"/>
+      </w:rPr>
+    </w:lvl>
+    <w:lvl w:ilvl="2" w:tplc="080A0005" w:tentative="1">
+      <w:start w:val="1"/>
+      <w:numFmt w:val="bullet"/>
+      <w:lvlText w:val=""/>
+      <w:lvlJc w:val="left"/>
+      <w:pPr>
+        <w:ind w:left="2869" w:hanging="360"/>
+      </w:pPr>
+      <w:rPr>
+        <w:rFonts w:ascii="Wingdings" w:hAnsi="Wingdings" w:hint="default"/>
+      </w:rPr>
+    </w:lvl>
+    <w:lvl w:ilvl="3" w:tplc="080A0001" w:tentative="1">
+      <w:start w:val="1"/>
+      <w:numFmt w:val="bullet"/>
+      <w:lvlText w:val=""/>
+      <w:lvlJc w:val="left"/>
+      <w:pPr>
+        <w:ind w:left="3589" w:hanging="360"/>
+      </w:pPr>
+      <w:rPr>
+        <w:rFonts w:ascii="Symbol" w:hAnsi="Symbol" w:hint="default"/>
+      </w:rPr>
+    </w:lvl>
+    <w:lvl w:ilvl="4" w:tplc="080A0003" w:tentative="1">
+      <w:start w:val="1"/>
+      <w:numFmt w:val="bullet"/>
+      <w:lvlText w:val="o"/>
+      <w:lvlJc w:val="left"/>
+      <w:pPr>
+        <w:ind w:left="4309" w:hanging="360"/>
+      </w:pPr>
+      <w:rPr>
+        <w:rFonts w:ascii="Courier New" w:hAnsi="Courier New" w:cs="Courier New" w:hint="default"/>
+      </w:rPr>
+    </w:lvl>
+    <w:lvl w:ilvl="5" w:tplc="080A0005" w:tentative="1">
+      <w:start w:val="1"/>
+      <w:numFmt w:val="bullet"/>
+      <w:lvlText w:val=""/>
+      <w:lvlJc w:val="left"/>
+      <w:pPr>
+        <w:ind w:left="5029" w:hanging="360"/>
+      </w:pPr>
+      <w:rPr>
+        <w:rFonts w:ascii="Wingdings" w:hAnsi="Wingdings" w:hint="default"/>
+      </w:rPr>
+    </w:lvl>
+    <w:lvl w:ilvl="6" w:tplc="080A0001" w:tentative="1">
+      <w:start w:val="1"/>
+      <w:numFmt w:val="bullet"/>
+      <w:lvlText w:val=""/>
+      <w:lvlJc w:val="left"/>
+      <w:pPr>
+        <w:ind w:left="5749" w:hanging="360"/>
+      </w:pPr>
+      <w:rPr>
+        <w:rFonts w:ascii="Symbol" w:hAnsi="Symbol" w:hint="default"/>
+      </w:rPr>
+    </w:lvl>
+    <w:lvl w:ilvl="7" w:tplc="080A0003" w:tentative="1">
+      <w:start w:val="1"/>
+      <w:numFmt w:val="bullet"/>
+      <w:lvlText w:val="o"/>
+      <w:lvlJc w:val="left"/>
+      <w:pPr>
+        <w:ind w:left="6469" w:hanging="360"/>
+      </w:pPr>
+      <w:rPr>
+        <w:rFonts w:ascii="Courier New" w:hAnsi="Courier New" w:cs="Courier New" w:hint="default"/>
+      </w:rPr>
+    </w:lvl>
+    <w:lvl w:ilvl="8" w:tplc="080A0005" w:tentative="1">
+      <w:start w:val="1"/>
+      <w:numFmt w:val="bullet"/>
+      <w:lvlText w:val=""/>
+      <w:lvlJc w:val="left"/>
+      <w:pPr>
+        <w:ind w:left="7189" w:hanging="360"/>
+      </w:pPr>
+      <w:rPr>
+        <w:rFonts w:ascii="Wingdings" w:hAnsi="Wingdings" w:hint="default"/>
+      </w:rPr>
+    </w:lvl>
+  </w:abstractNum>
+  <w:abstractNum w:abstractNumId="8" w15:restartNumberingAfterBreak="0">
     <w:nsid w:val="7AF71B7D"/>
     <w:multiLevelType w:val="hybridMultilevel"/>
     <w:tmpl w:val="8D928470"/>
@@ -3342,28 +4910,37 @@
     </w:lvl>
   </w:abstractNum>
   <w:num w:numId="1">
-    <w:abstractNumId w:val="0"/>
+    <w:abstractNumId w:val="1"/>
   </w:num>
   <w:num w:numId="2">
+    <w:abstractNumId w:val="8"/>
+  </w:num>
+  <w:num w:numId="3">
+    <w:abstractNumId w:val="4"/>
+  </w:num>
+  <w:num w:numId="4">
+    <w:abstractNumId w:val="3"/>
+  </w:num>
+  <w:num w:numId="5">
     <w:abstractNumId w:val="5"/>
   </w:num>
-  <w:num w:numId="3">
-    <w:abstractNumId w:val="3"/>
-  </w:num>
-  <w:num w:numId="4">
+  <w:num w:numId="6">
     <w:abstractNumId w:val="2"/>
   </w:num>
-  <w:num w:numId="5">
-    <w:abstractNumId w:val="4"/>
+  <w:num w:numId="7">
+    <w:abstractNumId w:val="6"/>
   </w:num>
-  <w:num w:numId="6">
-    <w:abstractNumId w:val="1"/>
+  <w:num w:numId="8">
+    <w:abstractNumId w:val="7"/>
+  </w:num>
+  <w:num w:numId="9">
+    <w:abstractNumId w:val="0"/>
   </w:num>
 </w:numbering>
 </file>
 
 <file path=word/styles.xml><?xml version="1.0" encoding="utf-8"?>
-<w:styles xmlns:mc="http://schemas.openxmlformats.org/markup-compatibility/2006" xmlns:r="http://schemas.openxmlformats.org/officeDocument/2006/relationships" xmlns:w="http://schemas.openxmlformats.org/wordprocessingml/2006/main" xmlns:w14="http://schemas.microsoft.com/office/word/2010/wordml" xmlns:w15="http://schemas.microsoft.com/office/word/2012/wordml" xmlns:w16se="http://schemas.microsoft.com/office/word/2015/wordml/symex" mc:Ignorable="w14 w15 w16se">
+<w:styles xmlns:mc="http://schemas.openxmlformats.org/markup-compatibility/2006" xmlns:r="http://schemas.openxmlformats.org/officeDocument/2006/relationships" xmlns:w="http://schemas.openxmlformats.org/wordprocessingml/2006/main" xmlns:w14="http://schemas.microsoft.com/office/word/2010/wordml" xmlns:w15="http://schemas.microsoft.com/office/word/2012/wordml" xmlns:w16cid="http://schemas.microsoft.com/office/word/2016/wordml/cid" xmlns:w16se="http://schemas.microsoft.com/office/word/2015/wordml/symex" mc:Ignorable="w14 w15 w16se w16cid">
   <w:docDefaults>
     <w:rPrDefault>
       <w:rPr>
@@ -3379,7 +4956,7 @@
       </w:pPr>
     </w:pPrDefault>
   </w:docDefaults>
-  <w:latentStyles w:defLockedState="0" w:defUIPriority="99" w:defSemiHidden="0" w:defUnhideWhenUsed="0" w:defQFormat="0" w:count="374">
+  <w:latentStyles w:defLockedState="0" w:defUIPriority="99" w:defSemiHidden="0" w:defUnhideWhenUsed="0" w:defQFormat="0" w:count="375">
     <w:lsdException w:name="Normal" w:uiPriority="0" w:qFormat="1"/>
     <w:lsdException w:name="heading 1" w:uiPriority="9" w:qFormat="1"/>
     <w:lsdException w:name="heading 2" w:semiHidden="1" w:uiPriority="9" w:unhideWhenUsed="1" w:qFormat="1"/>
@@ -3485,7 +5062,6 @@
     <w:lsdException w:name="HTML Sample" w:semiHidden="1" w:unhideWhenUsed="1"/>
     <w:lsdException w:name="HTML Typewriter" w:semiHidden="1" w:unhideWhenUsed="1"/>
     <w:lsdException w:name="HTML Variable" w:semiHidden="1" w:unhideWhenUsed="1"/>
-    <w:lsdException w:name="Normal Table" w:semiHidden="1" w:unhideWhenUsed="1"/>
     <w:lsdException w:name="annotation subject" w:semiHidden="1" w:unhideWhenUsed="1"/>
     <w:lsdException w:name="No List" w:semiHidden="1" w:unhideWhenUsed="1"/>
     <w:lsdException w:name="Outline List 1" w:semiHidden="1" w:unhideWhenUsed="1"/>
@@ -3532,10 +5108,8 @@
     <w:lsdException w:name="Table Subtle 2" w:semiHidden="1" w:unhideWhenUsed="1"/>
     <w:lsdException w:name="Table Web 1" w:semiHidden="1" w:unhideWhenUsed="1"/>
     <w:lsdException w:name="Table Web 2" w:semiHidden="1" w:unhideWhenUsed="1"/>
-    <w:lsdException w:name="Table Web 3" w:semiHidden="1" w:unhideWhenUsed="1"/>
     <w:lsdException w:name="Balloon Text" w:semiHidden="1" w:unhideWhenUsed="1"/>
     <w:lsdException w:name="Table Grid" w:uiPriority="39"/>
-    <w:lsdException w:name="Table Theme" w:semiHidden="1" w:unhideWhenUsed="1"/>
     <w:lsdException w:name="Placeholder Text" w:semiHidden="1"/>
     <w:lsdException w:name="No Spacing" w:uiPriority="1" w:qFormat="1"/>
     <w:lsdException w:name="Light Shading" w:uiPriority="60"/>
@@ -3754,6 +5328,7 @@
     <w:lsdException w:name="Mention" w:semiHidden="1" w:unhideWhenUsed="1"/>
     <w:lsdException w:name="Smart Hyperlink" w:semiHidden="1" w:unhideWhenUsed="1"/>
     <w:lsdException w:name="Hashtag" w:semiHidden="1" w:unhideWhenUsed="1"/>
+    <w:lsdException w:name="Unresolved Mention" w:semiHidden="1" w:unhideWhenUsed="1"/>
   </w:latentStyles>
   <w:style w:type="paragraph" w:default="1" w:styleId="Normal">
     <w:name w:val="Normal"/>
@@ -3881,6 +5456,29 @@
       <w:ind w:left="720"/>
       <w:contextualSpacing/>
     </w:pPr>
+  </w:style>
+  <w:style w:type="table" w:styleId="Tablaconcuadrcula">
+    <w:name w:val="Table Grid"/>
+    <w:basedOn w:val="Tablanormal"/>
+    <w:uiPriority w:val="39"/>
+    <w:rsid w:val="00E676FB"/>
+    <w:pPr>
+      <w:spacing w:after="0" w:line="240" w:lineRule="auto"/>
+    </w:pPr>
+    <w:rPr>
+      <w:rFonts w:eastAsiaTheme="minorHAnsi"/>
+      <w:lang w:eastAsia="en-US"/>
+    </w:rPr>
+    <w:tblPr>
+      <w:tblBorders>
+        <w:top w:val="single" w:sz="4" w:space="0" w:color="auto"/>
+        <w:left w:val="single" w:sz="4" w:space="0" w:color="auto"/>
+        <w:bottom w:val="single" w:sz="4" w:space="0" w:color="auto"/>
+        <w:right w:val="single" w:sz="4" w:space="0" w:color="auto"/>
+        <w:insideH w:val="single" w:sz="4" w:space="0" w:color="auto"/>
+        <w:insideV w:val="single" w:sz="4" w:space="0" w:color="auto"/>
+      </w:tblBorders>
+    </w:tblPr>
   </w:style>
 </w:styles>
 </file>

</xml_diff>